<commit_message>
CSV parser refactoring (1)
</commit_message>
<xml_diff>
--- a/doc/Events CSV (events-csv) TODO.docx
+++ b/doc/Events CSV (events-csv) TODO.docx
@@ -22,8 +22,79 @@
         <w:t xml:space="preserve"> TODO</w:t>
       </w:r>
     </w:p>
-    <w:p/>
-    <w:p/>
+    <w:p>
+      <w:pPr>
+        <w:rPr>
+          <w:rFonts w:ascii="Garamond" w:hAnsi="Garamond"/>
+        </w:rPr>
+      </w:pPr>
+    </w:p>
+    <w:p>
+      <w:pPr>
+        <w:rPr>
+          <w:rFonts w:ascii="Garamond" w:hAnsi="Garamond"/>
+        </w:rPr>
+      </w:pPr>
+    </w:p>
+    <w:p>
+      <w:pPr>
+        <w:rPr>
+          <w:rFonts w:ascii="Garamond" w:hAnsi="Garamond"/>
+        </w:rPr>
+      </w:pPr>
+    </w:p>
+    <w:p>
+      <w:pPr>
+        <w:pStyle w:val="ListParagraph"/>
+        <w:numPr>
+          <w:ilvl w:val="0"/>
+          <w:numId w:val="3"/>
+        </w:numPr>
+        <w:rPr>
+          <w:rFonts w:ascii="Garamond" w:hAnsi="Garamond"/>
+        </w:rPr>
+      </w:pPr>
+      <w:r>
+        <w:rPr>
+          <w:rFonts w:ascii="Garamond" w:hAnsi="Garamond"/>
+        </w:rPr>
+        <w:t>Why do we need “headers” and “csvFormat” redundantly maintaining the same state in CSVParser?</w:t>
+      </w:r>
+    </w:p>
+    <w:p>
+      <w:pPr>
+        <w:pStyle w:val="ListParagraph"/>
+        <w:numPr>
+          <w:ilvl w:val="0"/>
+          <w:numId w:val="3"/>
+        </w:numPr>
+        <w:rPr>
+          <w:rFonts w:ascii="Garamond" w:hAnsi="Garamond"/>
+        </w:rPr>
+      </w:pPr>
+      <w:r>
+        <w:rPr>
+          <w:rFonts w:ascii="Garamond" w:hAnsi="Garamond"/>
+        </w:rPr>
+        <w:t>Do we need CSVHeaders.load()? If not, remove it.</w:t>
+      </w:r>
+      <w:bookmarkStart w:id="0" w:name="_GoBack"/>
+      <w:bookmarkEnd w:id="0"/>
+    </w:p>
+    <w:p>
+      <w:pPr>
+        <w:rPr>
+          <w:rFonts w:ascii="Garamond" w:hAnsi="Garamond"/>
+        </w:rPr>
+      </w:pPr>
+    </w:p>
+    <w:p>
+      <w:pPr>
+        <w:rPr>
+          <w:rFonts w:ascii="Garamond" w:hAnsi="Garamond"/>
+        </w:rPr>
+      </w:pPr>
+    </w:p>
     <w:p>
       <w:pPr>
         <w:pStyle w:val="ListParagraph"/>
@@ -35,19 +106,11 @@
           <w:rFonts w:ascii="Garamond" w:hAnsi="Garamond"/>
         </w:rPr>
       </w:pPr>
-      <w:proofErr w:type="spellStart"/>
-      <w:r>
-        <w:rPr>
-          <w:rFonts w:ascii="Garamond" w:hAnsi="Garamond"/>
-        </w:rPr>
-        <w:t>cdt</w:t>
-      </w:r>
-      <w:proofErr w:type="spellEnd"/>
-      <w:r>
-        <w:rPr>
-          <w:rFonts w:ascii="Garamond" w:hAnsi="Garamond"/>
-        </w:rPr>
-        <w:t>; csv -d headers databot.csv</w:t>
+      <w:r>
+        <w:rPr>
+          <w:rFonts w:ascii="Garamond" w:hAnsi="Garamond"/>
+        </w:rPr>
+        <w:t>cdt; csv -d headers databot.csv</w:t>
       </w:r>
       <w:r>
         <w:rPr>
@@ -119,21 +182,7 @@
         <w:rPr>
           <w:rFonts w:ascii="Garamond" w:hAnsi="Garamond"/>
         </w:rPr>
-        <w:t xml:space="preserve">csv –o </w:t>
-      </w:r>
-      <w:proofErr w:type="gramStart"/>
-      <w:r>
-        <w:rPr>
-          <w:rFonts w:ascii="Garamond" w:hAnsi="Garamond"/>
-        </w:rPr>
-        <w:t>1:,</w:t>
-      </w:r>
-      <w:proofErr w:type="gramEnd"/>
-      <w:r>
-        <w:rPr>
-          <w:rFonts w:ascii="Garamond" w:hAnsi="Garamond"/>
-        </w:rPr>
-        <w:t xml:space="preserve"> 2:, 3: ./file.csv</w:t>
+        <w:t>csv –o 1:, 2:, 3: ./file.csv</w:t>
       </w:r>
       <w:r>
         <w:rPr>
@@ -181,24 +230,8 @@
         <w:rPr>
           <w:rFonts w:ascii="Garamond" w:hAnsi="Garamond"/>
         </w:rPr>
-        <w:t xml:space="preserve">Move all command line parser on the new </w:t>
-      </w:r>
-      <w:proofErr w:type="spellStart"/>
-      <w:r>
-        <w:rPr>
-          <w:rFonts w:ascii="Garamond" w:hAnsi="Garamond"/>
-        </w:rPr>
-        <w:t>EventParserRuntime</w:t>
-      </w:r>
-      <w:proofErr w:type="spellEnd"/>
-      <w:r>
-        <w:rPr>
-          <w:rFonts w:ascii="Garamond" w:hAnsi="Garamond"/>
-        </w:rPr>
-        <w:t>.</w:t>
-      </w:r>
-      <w:bookmarkStart w:id="0" w:name="_GoBack"/>
-      <w:bookmarkEnd w:id="0"/>
+        <w:t>Move all command line parser on the new EventParserRuntime.</w:t>
+      </w:r>
       <w:r>
         <w:rPr>
           <w:rFonts w:ascii="Garamond" w:hAnsi="Garamond"/>
@@ -220,33 +253,11 @@
           <w:szCs w:val="20"/>
         </w:rPr>
       </w:pPr>
-      <w:proofErr w:type="spellStart"/>
-      <w:r>
-        <w:rPr>
-          <w:rFonts w:ascii="Garamond" w:hAnsi="Garamond"/>
-        </w:rPr>
-        <w:t>CVSFormat</w:t>
-      </w:r>
-      <w:proofErr w:type="spellEnd"/>
-      <w:r>
-        <w:rPr>
-          <w:rFonts w:ascii="Garamond" w:hAnsi="Garamond"/>
-        </w:rPr>
-        <w:t xml:space="preserve">, </w:t>
-      </w:r>
-      <w:proofErr w:type="spellStart"/>
-      <w:r>
-        <w:rPr>
-          <w:rFonts w:ascii="Garamond" w:hAnsi="Garamond"/>
-        </w:rPr>
-        <w:t>CVSFormatter</w:t>
-      </w:r>
-      <w:proofErr w:type="spellEnd"/>
-      <w:r>
-        <w:rPr>
-          <w:rFonts w:ascii="Garamond" w:hAnsi="Garamond"/>
-        </w:rPr>
-        <w:t xml:space="preserve"> –how those match with what’s now in Output.</w:t>
+      <w:r>
+        <w:rPr>
+          <w:rFonts w:ascii="Garamond" w:hAnsi="Garamond"/>
+        </w:rPr>
+        <w:t>CVSFormat, CVSFormatter –how those match with what’s now in Output.</w:t>
       </w:r>
       <w:r>
         <w:rPr>
@@ -287,7 +298,27 @@
         <w:t>There is code that deals with CSV output both in events-processing/output and in the events-csv. Unify, one set of tests.</w:t>
       </w:r>
     </w:p>
-    <w:p/>
+    <w:p>
+      <w:pPr>
+        <w:rPr>
+          <w:rFonts w:ascii="Garamond" w:hAnsi="Garamond"/>
+        </w:rPr>
+      </w:pPr>
+    </w:p>
+    <w:p>
+      <w:pPr>
+        <w:rPr>
+          <w:rFonts w:ascii="Garamond" w:hAnsi="Garamond"/>
+        </w:rPr>
+      </w:pPr>
+    </w:p>
+    <w:p>
+      <w:pPr>
+        <w:rPr>
+          <w:rFonts w:ascii="Garamond" w:hAnsi="Garamond"/>
+        </w:rPr>
+      </w:pPr>
+    </w:p>
     <w:sectPr>
       <w:pgSz w:w="12240" w:h="15840"/>
       <w:pgMar w:top="1440" w:right="1440" w:bottom="1440" w:left="1440" w:header="720" w:footer="720" w:gutter="0"/>
@@ -526,11 +557,127 @@
       </w:rPr>
     </w:lvl>
   </w:abstractNum>
+  <w:abstractNum w:abstractNumId="2">
+    <w:nsid w:val="37B72F56"/>
+    <w:multiLevelType w:val="hybridMultilevel"/>
+    <w:tmpl w:val="7B0E2ACA"/>
+    <w:lvl w:ilvl="0" w:tplc="04090001">
+      <w:start w:val="1"/>
+      <w:numFmt w:val="bullet"/>
+      <w:lvlText w:val=""/>
+      <w:lvlJc w:val="left"/>
+      <w:pPr>
+        <w:ind w:left="720" w:hanging="360"/>
+      </w:pPr>
+      <w:rPr>
+        <w:rFonts w:ascii="Symbol" w:hAnsi="Symbol" w:hint="default"/>
+      </w:rPr>
+    </w:lvl>
+    <w:lvl w:ilvl="1" w:tplc="04090003" w:tentative="1">
+      <w:start w:val="1"/>
+      <w:numFmt w:val="bullet"/>
+      <w:lvlText w:val="o"/>
+      <w:lvlJc w:val="left"/>
+      <w:pPr>
+        <w:ind w:left="1440" w:hanging="360"/>
+      </w:pPr>
+      <w:rPr>
+        <w:rFonts w:ascii="Courier New" w:hAnsi="Courier New" w:cs="Courier New" w:hint="default"/>
+      </w:rPr>
+    </w:lvl>
+    <w:lvl w:ilvl="2" w:tplc="04090005" w:tentative="1">
+      <w:start w:val="1"/>
+      <w:numFmt w:val="bullet"/>
+      <w:lvlText w:val=""/>
+      <w:lvlJc w:val="left"/>
+      <w:pPr>
+        <w:ind w:left="2160" w:hanging="360"/>
+      </w:pPr>
+      <w:rPr>
+        <w:rFonts w:ascii="Wingdings" w:hAnsi="Wingdings" w:hint="default"/>
+      </w:rPr>
+    </w:lvl>
+    <w:lvl w:ilvl="3" w:tplc="04090001" w:tentative="1">
+      <w:start w:val="1"/>
+      <w:numFmt w:val="bullet"/>
+      <w:lvlText w:val=""/>
+      <w:lvlJc w:val="left"/>
+      <w:pPr>
+        <w:ind w:left="2880" w:hanging="360"/>
+      </w:pPr>
+      <w:rPr>
+        <w:rFonts w:ascii="Symbol" w:hAnsi="Symbol" w:hint="default"/>
+      </w:rPr>
+    </w:lvl>
+    <w:lvl w:ilvl="4" w:tplc="04090003" w:tentative="1">
+      <w:start w:val="1"/>
+      <w:numFmt w:val="bullet"/>
+      <w:lvlText w:val="o"/>
+      <w:lvlJc w:val="left"/>
+      <w:pPr>
+        <w:ind w:left="3600" w:hanging="360"/>
+      </w:pPr>
+      <w:rPr>
+        <w:rFonts w:ascii="Courier New" w:hAnsi="Courier New" w:cs="Courier New" w:hint="default"/>
+      </w:rPr>
+    </w:lvl>
+    <w:lvl w:ilvl="5" w:tplc="04090005" w:tentative="1">
+      <w:start w:val="1"/>
+      <w:numFmt w:val="bullet"/>
+      <w:lvlText w:val=""/>
+      <w:lvlJc w:val="left"/>
+      <w:pPr>
+        <w:ind w:left="4320" w:hanging="360"/>
+      </w:pPr>
+      <w:rPr>
+        <w:rFonts w:ascii="Wingdings" w:hAnsi="Wingdings" w:hint="default"/>
+      </w:rPr>
+    </w:lvl>
+    <w:lvl w:ilvl="6" w:tplc="04090001" w:tentative="1">
+      <w:start w:val="1"/>
+      <w:numFmt w:val="bullet"/>
+      <w:lvlText w:val=""/>
+      <w:lvlJc w:val="left"/>
+      <w:pPr>
+        <w:ind w:left="5040" w:hanging="360"/>
+      </w:pPr>
+      <w:rPr>
+        <w:rFonts w:ascii="Symbol" w:hAnsi="Symbol" w:hint="default"/>
+      </w:rPr>
+    </w:lvl>
+    <w:lvl w:ilvl="7" w:tplc="04090003" w:tentative="1">
+      <w:start w:val="1"/>
+      <w:numFmt w:val="bullet"/>
+      <w:lvlText w:val="o"/>
+      <w:lvlJc w:val="left"/>
+      <w:pPr>
+        <w:ind w:left="5760" w:hanging="360"/>
+      </w:pPr>
+      <w:rPr>
+        <w:rFonts w:ascii="Courier New" w:hAnsi="Courier New" w:cs="Courier New" w:hint="default"/>
+      </w:rPr>
+    </w:lvl>
+    <w:lvl w:ilvl="8" w:tplc="04090005" w:tentative="1">
+      <w:start w:val="1"/>
+      <w:numFmt w:val="bullet"/>
+      <w:lvlText w:val=""/>
+      <w:lvlJc w:val="left"/>
+      <w:pPr>
+        <w:ind w:left="6480" w:hanging="360"/>
+      </w:pPr>
+      <w:rPr>
+        <w:rFonts w:ascii="Wingdings" w:hAnsi="Wingdings" w:hint="default"/>
+      </w:rPr>
+    </w:lvl>
+  </w:abstractNum>
   <w:num w:numId="1">
     <w:abstractNumId w:val="1"/>
   </w:num>
   <w:num w:numId="2">
     <w:abstractNumId w:val="0"/>
+  </w:num>
+  <w:num w:numId="3">
+    <w:abstractNumId w:val="2"/>
   </w:num>
 </w:numbering>
 </file>

</xml_diff>

<commit_message>
CSV parser refactoring (2)
</commit_message>
<xml_diff>
--- a/doc/Events CSV (events-csv) TODO.docx
+++ b/doc/Events CSV (events-csv) TODO.docx
@@ -58,7 +58,47 @@
         <w:rPr>
           <w:rFonts w:ascii="Garamond" w:hAnsi="Garamond"/>
         </w:rPr>
-        <w:t>Why do we need “headers” and “csvFormat” redundantly maintaining the same state in CSVParser?</w:t>
+        <w:t>Why do we need “headers” and “</w:t>
+      </w:r>
+      <w:proofErr w:type="spellStart"/>
+      <w:r>
+        <w:rPr>
+          <w:rFonts w:ascii="Garamond" w:hAnsi="Garamond"/>
+        </w:rPr>
+        <w:t>csvFormat</w:t>
+      </w:r>
+      <w:proofErr w:type="spellEnd"/>
+      <w:r>
+        <w:rPr>
+          <w:rFonts w:ascii="Garamond" w:hAnsi="Garamond"/>
+        </w:rPr>
+        <w:t xml:space="preserve">” redundantly maintaining the same state in </w:t>
+      </w:r>
+      <w:proofErr w:type="spellStart"/>
+      <w:r>
+        <w:rPr>
+          <w:rFonts w:ascii="Garamond" w:hAnsi="Garamond"/>
+        </w:rPr>
+        <w:t>CSVParser</w:t>
+      </w:r>
+      <w:proofErr w:type="spellEnd"/>
+      <w:r>
+        <w:rPr>
+          <w:rFonts w:ascii="Garamond" w:hAnsi="Garamond"/>
+        </w:rPr>
+        <w:t>?</w:t>
+      </w:r>
+      <w:r>
+        <w:rPr>
+          <w:rFonts w:ascii="Garamond" w:hAnsi="Garamond"/>
+        </w:rPr>
+        <w:t xml:space="preserve"> Can’t we get rid of one of them?</w:t>
+      </w:r>
+      <w:r>
+        <w:rPr>
+          <w:rFonts w:ascii="Garamond" w:hAnsi="Garamond"/>
+        </w:rPr>
+        <w:br/>
       </w:r>
     </w:p>
     <w:p>
@@ -76,17 +116,28 @@
         <w:rPr>
           <w:rFonts w:ascii="Garamond" w:hAnsi="Garamond"/>
         </w:rPr>
-        <w:t>Do we need CSVHeaders.load()? If not, remove it.</w:t>
-      </w:r>
-      <w:bookmarkStart w:id="0" w:name="_GoBack"/>
-      <w:bookmarkEnd w:id="0"/>
-    </w:p>
-    <w:p>
-      <w:pPr>
-        <w:rPr>
-          <w:rFonts w:ascii="Garamond" w:hAnsi="Garamond"/>
-        </w:rPr>
-      </w:pPr>
+        <w:t xml:space="preserve">Do we need </w:t>
+      </w:r>
+      <w:proofErr w:type="spellStart"/>
+      <w:r>
+        <w:rPr>
+          <w:rFonts w:ascii="Garamond" w:hAnsi="Garamond"/>
+        </w:rPr>
+        <w:t>CSVHeaders.load</w:t>
+      </w:r>
+      <w:proofErr w:type="spellEnd"/>
+      <w:r>
+        <w:rPr>
+          <w:rFonts w:ascii="Garamond" w:hAnsi="Garamond"/>
+        </w:rPr>
+        <w:t>()? If not, remove it.</w:t>
+      </w:r>
+      <w:r>
+        <w:rPr>
+          <w:rFonts w:ascii="Garamond" w:hAnsi="Garamond"/>
+        </w:rPr>
+        <w:t xml:space="preserve"> Keep the tests though.</w:t>
+      </w:r>
     </w:p>
     <w:p>
       <w:pPr>
@@ -106,12 +157,22 @@
           <w:rFonts w:ascii="Garamond" w:hAnsi="Garamond"/>
         </w:rPr>
       </w:pPr>
-      <w:r>
-        <w:rPr>
-          <w:rFonts w:ascii="Garamond" w:hAnsi="Garamond"/>
-        </w:rPr>
-        <w:t>cdt; csv -d headers databot.csv</w:t>
-      </w:r>
+      <w:proofErr w:type="spellStart"/>
+      <w:r>
+        <w:rPr>
+          <w:rFonts w:ascii="Garamond" w:hAnsi="Garamond"/>
+        </w:rPr>
+        <w:t>cdt</w:t>
+      </w:r>
+      <w:proofErr w:type="spellEnd"/>
+      <w:r>
+        <w:rPr>
+          <w:rFonts w:ascii="Garamond" w:hAnsi="Garamond"/>
+        </w:rPr>
+        <w:t>; csv -d headers databot.csv</w:t>
+      </w:r>
+      <w:bookmarkStart w:id="0" w:name="_GoBack"/>
+      <w:bookmarkEnd w:id="0"/>
       <w:r>
         <w:rPr>
           <w:rFonts w:ascii="Garamond" w:hAnsi="Garamond"/>
@@ -182,7 +243,21 @@
         <w:rPr>
           <w:rFonts w:ascii="Garamond" w:hAnsi="Garamond"/>
         </w:rPr>
-        <w:t>csv –o 1:, 2:, 3: ./file.csv</w:t>
+        <w:t xml:space="preserve">csv –o </w:t>
+      </w:r>
+      <w:proofErr w:type="gramStart"/>
+      <w:r>
+        <w:rPr>
+          <w:rFonts w:ascii="Garamond" w:hAnsi="Garamond"/>
+        </w:rPr>
+        <w:t>1:,</w:t>
+      </w:r>
+      <w:proofErr w:type="gramEnd"/>
+      <w:r>
+        <w:rPr>
+          <w:rFonts w:ascii="Garamond" w:hAnsi="Garamond"/>
+        </w:rPr>
+        <w:t xml:space="preserve"> 2:, 3: ./file.csv</w:t>
       </w:r>
       <w:r>
         <w:rPr>
@@ -230,7 +305,21 @@
         <w:rPr>
           <w:rFonts w:ascii="Garamond" w:hAnsi="Garamond"/>
         </w:rPr>
-        <w:t>Move all command line parser on the new EventParserRuntime.</w:t>
+        <w:t xml:space="preserve">Move all command line parser on the new </w:t>
+      </w:r>
+      <w:proofErr w:type="spellStart"/>
+      <w:r>
+        <w:rPr>
+          <w:rFonts w:ascii="Garamond" w:hAnsi="Garamond"/>
+        </w:rPr>
+        <w:t>EventParserRuntime</w:t>
+      </w:r>
+      <w:proofErr w:type="spellEnd"/>
+      <w:r>
+        <w:rPr>
+          <w:rFonts w:ascii="Garamond" w:hAnsi="Garamond"/>
+        </w:rPr>
+        <w:t>.</w:t>
       </w:r>
       <w:r>
         <w:rPr>
@@ -253,11 +342,33 @@
           <w:szCs w:val="20"/>
         </w:rPr>
       </w:pPr>
-      <w:r>
-        <w:rPr>
-          <w:rFonts w:ascii="Garamond" w:hAnsi="Garamond"/>
-        </w:rPr>
-        <w:t>CVSFormat, CVSFormatter –how those match with what’s now in Output.</w:t>
+      <w:proofErr w:type="spellStart"/>
+      <w:r>
+        <w:rPr>
+          <w:rFonts w:ascii="Garamond" w:hAnsi="Garamond"/>
+        </w:rPr>
+        <w:t>CVSFormat</w:t>
+      </w:r>
+      <w:proofErr w:type="spellEnd"/>
+      <w:r>
+        <w:rPr>
+          <w:rFonts w:ascii="Garamond" w:hAnsi="Garamond"/>
+        </w:rPr>
+        <w:t xml:space="preserve">, </w:t>
+      </w:r>
+      <w:proofErr w:type="spellStart"/>
+      <w:r>
+        <w:rPr>
+          <w:rFonts w:ascii="Garamond" w:hAnsi="Garamond"/>
+        </w:rPr>
+        <w:t>CVSFormatter</w:t>
+      </w:r>
+      <w:proofErr w:type="spellEnd"/>
+      <w:r>
+        <w:rPr>
+          <w:rFonts w:ascii="Garamond" w:hAnsi="Garamond"/>
+        </w:rPr>
+        <w:t xml:space="preserve"> –how those match with what’s now in Output.</w:t>
       </w:r>
       <w:r>
         <w:rPr>

</xml_diff>

<commit_message>
CSV parser refactoring (3)
</commit_message>
<xml_diff>
--- a/doc/Events CSV (events-csv) TODO.docx
+++ b/doc/Events CSV (events-csv) TODO.docx
@@ -21,13 +21,6 @@
         </w:rPr>
         <w:t xml:space="preserve"> TODO</w:t>
       </w:r>
-    </w:p>
-    <w:p>
-      <w:pPr>
-        <w:rPr>
-          <w:rFonts w:ascii="Garamond" w:hAnsi="Garamond"/>
-        </w:rPr>
-      </w:pPr>
     </w:p>
     <w:p>
       <w:pPr>
@@ -54,51 +47,41 @@
           <w:rFonts w:ascii="Garamond" w:hAnsi="Garamond"/>
         </w:rPr>
       </w:pPr>
-      <w:r>
-        <w:rPr>
-          <w:rFonts w:ascii="Garamond" w:hAnsi="Garamond"/>
-        </w:rPr>
-        <w:t>Why do we need “headers” and “</w:t>
-      </w:r>
       <w:proofErr w:type="spellStart"/>
       <w:r>
         <w:rPr>
           <w:rFonts w:ascii="Garamond" w:hAnsi="Garamond"/>
         </w:rPr>
-        <w:t>csvFormat</w:t>
+        <w:t>CSVParser</w:t>
       </w:r>
       <w:proofErr w:type="spellEnd"/>
       <w:r>
         <w:rPr>
           <w:rFonts w:ascii="Garamond" w:hAnsi="Garamond"/>
         </w:rPr>
-        <w:t xml:space="preserve">” redundantly maintaining the same state in </w:t>
+        <w:t xml:space="preserve"> should </w:t>
+      </w:r>
+      <w:bookmarkStart w:id="0" w:name="_GoBack"/>
+      <w:bookmarkEnd w:id="0"/>
+      <w:r>
+        <w:rPr>
+          <w:rFonts w:ascii="Garamond" w:hAnsi="Garamond"/>
+        </w:rPr>
+        <w:t xml:space="preserve">also be able to work in </w:t>
       </w:r>
       <w:proofErr w:type="spellStart"/>
       <w:r>
         <w:rPr>
           <w:rFonts w:ascii="Garamond" w:hAnsi="Garamond"/>
         </w:rPr>
-        <w:t>CSVParser</w:t>
+        <w:t>lineNumber</w:t>
       </w:r>
       <w:proofErr w:type="spellEnd"/>
       <w:r>
         <w:rPr>
           <w:rFonts w:ascii="Garamond" w:hAnsi="Garamond"/>
         </w:rPr>
-        <w:t>?</w:t>
-      </w:r>
-      <w:r>
-        <w:rPr>
-          <w:rFonts w:ascii="Garamond" w:hAnsi="Garamond"/>
-        </w:rPr>
-        <w:t xml:space="preserve"> Can’t we get rid of one of them?</w:t>
-      </w:r>
-      <w:r>
-        <w:rPr>
-          <w:rFonts w:ascii="Garamond" w:hAnsi="Garamond"/>
-        </w:rPr>
-        <w:br/>
+        <w:t>-less mode.</w:t>
       </w:r>
     </w:p>
     <w:p>
@@ -171,8 +154,6 @@
         </w:rPr>
         <w:t>; csv -d headers databot.csv</w:t>
       </w:r>
-      <w:bookmarkStart w:id="0" w:name="_GoBack"/>
-      <w:bookmarkEnd w:id="0"/>
       <w:r>
         <w:rPr>
           <w:rFonts w:ascii="Garamond" w:hAnsi="Garamond"/>

</xml_diff>

<commit_message>
CSV parser refactoring (4 and final, all tests passing)
</commit_message>
<xml_diff>
--- a/doc/Events CSV (events-csv) TODO.docx
+++ b/doc/Events CSV (events-csv) TODO.docx
@@ -47,42 +47,40 @@
           <w:rFonts w:ascii="Garamond" w:hAnsi="Garamond"/>
         </w:rPr>
       </w:pPr>
+      <w:r>
+        <w:rPr>
+          <w:rFonts w:ascii="Garamond" w:hAnsi="Garamond"/>
+        </w:rPr>
+        <w:t xml:space="preserve">Do we need </w:t>
+      </w:r>
       <w:proofErr w:type="spellStart"/>
       <w:r>
         <w:rPr>
           <w:rFonts w:ascii="Garamond" w:hAnsi="Garamond"/>
         </w:rPr>
-        <w:t>CSVParser</w:t>
+        <w:t>CSVHeaders.load</w:t>
       </w:r>
       <w:proofErr w:type="spellEnd"/>
       <w:r>
         <w:rPr>
           <w:rFonts w:ascii="Garamond" w:hAnsi="Garamond"/>
         </w:rPr>
-        <w:t xml:space="preserve"> should </w:t>
-      </w:r>
-      <w:bookmarkStart w:id="0" w:name="_GoBack"/>
-      <w:bookmarkEnd w:id="0"/>
-      <w:r>
-        <w:rPr>
-          <w:rFonts w:ascii="Garamond" w:hAnsi="Garamond"/>
-        </w:rPr>
-        <w:t xml:space="preserve">also be able to work in </w:t>
-      </w:r>
-      <w:proofErr w:type="spellStart"/>
-      <w:r>
-        <w:rPr>
-          <w:rFonts w:ascii="Garamond" w:hAnsi="Garamond"/>
-        </w:rPr>
-        <w:t>lineNumber</w:t>
-      </w:r>
-      <w:proofErr w:type="spellEnd"/>
-      <w:r>
-        <w:rPr>
-          <w:rFonts w:ascii="Garamond" w:hAnsi="Garamond"/>
-        </w:rPr>
-        <w:t>-less mode.</w:t>
-      </w:r>
+        <w:t>()? If not, remove it.</w:t>
+      </w:r>
+      <w:r>
+        <w:rPr>
+          <w:rFonts w:ascii="Garamond" w:hAnsi="Garamond"/>
+        </w:rPr>
+        <w:t xml:space="preserve"> Keep the tests though.</w:t>
+      </w:r>
+    </w:p>
+    <w:p>
+      <w:pPr>
+        <w:pStyle w:val="ListParagraph"/>
+        <w:rPr>
+          <w:rFonts w:ascii="Garamond" w:hAnsi="Garamond"/>
+        </w:rPr>
+      </w:pPr>
     </w:p>
     <w:p>
       <w:pPr>
@@ -95,31 +93,33 @@
           <w:rFonts w:ascii="Garamond" w:hAnsi="Garamond"/>
         </w:rPr>
       </w:pPr>
-      <w:r>
-        <w:rPr>
-          <w:rFonts w:ascii="Garamond" w:hAnsi="Garamond"/>
-        </w:rPr>
-        <w:t xml:space="preserve">Do we need </w:t>
-      </w:r>
       <w:proofErr w:type="spellStart"/>
       <w:r>
         <w:rPr>
           <w:rFonts w:ascii="Garamond" w:hAnsi="Garamond"/>
         </w:rPr>
-        <w:t>CSVHeaders.load</w:t>
+        <w:t>CSVParser</w:t>
       </w:r>
       <w:proofErr w:type="spellEnd"/>
       <w:r>
         <w:rPr>
           <w:rFonts w:ascii="Garamond" w:hAnsi="Garamond"/>
         </w:rPr>
-        <w:t>()? If not, remove it.</w:t>
-      </w:r>
-      <w:r>
-        <w:rPr>
-          <w:rFonts w:ascii="Garamond" w:hAnsi="Garamond"/>
-        </w:rPr>
-        <w:t xml:space="preserve"> Keep the tests though.</w:t>
+        <w:t xml:space="preserve"> should also be able to work in </w:t>
+      </w:r>
+      <w:proofErr w:type="spellStart"/>
+      <w:r>
+        <w:rPr>
+          <w:rFonts w:ascii="Garamond" w:hAnsi="Garamond"/>
+        </w:rPr>
+        <w:t>lineNumber</w:t>
+      </w:r>
+      <w:proofErr w:type="spellEnd"/>
+      <w:r>
+        <w:rPr>
+          <w:rFonts w:ascii="Garamond" w:hAnsi="Garamond"/>
+        </w:rPr>
+        <w:t>-less mode.</w:t>
       </w:r>
     </w:p>
     <w:p>
@@ -154,6 +154,8 @@
         </w:rPr>
         <w:t>; csv -d headers databot.csv</w:t>
       </w:r>
+      <w:bookmarkStart w:id="0" w:name="_GoBack"/>
+      <w:bookmarkEnd w:id="0"/>
       <w:r>
         <w:rPr>
           <w:rFonts w:ascii="Garamond" w:hAnsi="Garamond"/>

</xml_diff>

<commit_message>
added right alignment of the indexes of the headers, in 'headers'
</commit_message>
<xml_diff>
--- a/doc/Events CSV (events-csv) TODO.docx
+++ b/doc/Events CSV (events-csv) TODO.docx
@@ -31,106 +31,6 @@
     </w:p>
     <w:p>
       <w:pPr>
-        <w:rPr>
-          <w:rFonts w:ascii="Garamond" w:hAnsi="Garamond"/>
-        </w:rPr>
-      </w:pPr>
-    </w:p>
-    <w:p>
-      <w:pPr>
-        <w:pStyle w:val="ListParagraph"/>
-        <w:numPr>
-          <w:ilvl w:val="0"/>
-          <w:numId w:val="3"/>
-        </w:numPr>
-        <w:rPr>
-          <w:rFonts w:ascii="Garamond" w:hAnsi="Garamond"/>
-        </w:rPr>
-      </w:pPr>
-      <w:r>
-        <w:rPr>
-          <w:rFonts w:ascii="Garamond" w:hAnsi="Garamond"/>
-        </w:rPr>
-        <w:t xml:space="preserve">Do we need </w:t>
-      </w:r>
-      <w:proofErr w:type="spellStart"/>
-      <w:r>
-        <w:rPr>
-          <w:rFonts w:ascii="Garamond" w:hAnsi="Garamond"/>
-        </w:rPr>
-        <w:t>CSVHeaders.load</w:t>
-      </w:r>
-      <w:proofErr w:type="spellEnd"/>
-      <w:r>
-        <w:rPr>
-          <w:rFonts w:ascii="Garamond" w:hAnsi="Garamond"/>
-        </w:rPr>
-        <w:t>()? If not, remove it.</w:t>
-      </w:r>
-      <w:r>
-        <w:rPr>
-          <w:rFonts w:ascii="Garamond" w:hAnsi="Garamond"/>
-        </w:rPr>
-        <w:t xml:space="preserve"> Keep the tests though.</w:t>
-      </w:r>
-    </w:p>
-    <w:p>
-      <w:pPr>
-        <w:pStyle w:val="ListParagraph"/>
-        <w:rPr>
-          <w:rFonts w:ascii="Garamond" w:hAnsi="Garamond"/>
-        </w:rPr>
-      </w:pPr>
-    </w:p>
-    <w:p>
-      <w:pPr>
-        <w:pStyle w:val="ListParagraph"/>
-        <w:numPr>
-          <w:ilvl w:val="0"/>
-          <w:numId w:val="3"/>
-        </w:numPr>
-        <w:rPr>
-          <w:rFonts w:ascii="Garamond" w:hAnsi="Garamond"/>
-        </w:rPr>
-      </w:pPr>
-      <w:proofErr w:type="spellStart"/>
-      <w:r>
-        <w:rPr>
-          <w:rFonts w:ascii="Garamond" w:hAnsi="Garamond"/>
-        </w:rPr>
-        <w:t>CSVParser</w:t>
-      </w:r>
-      <w:proofErr w:type="spellEnd"/>
-      <w:r>
-        <w:rPr>
-          <w:rFonts w:ascii="Garamond" w:hAnsi="Garamond"/>
-        </w:rPr>
-        <w:t xml:space="preserve"> should also be able to work in </w:t>
-      </w:r>
-      <w:proofErr w:type="spellStart"/>
-      <w:r>
-        <w:rPr>
-          <w:rFonts w:ascii="Garamond" w:hAnsi="Garamond"/>
-        </w:rPr>
-        <w:t>lineNumber</w:t>
-      </w:r>
-      <w:proofErr w:type="spellEnd"/>
-      <w:r>
-        <w:rPr>
-          <w:rFonts w:ascii="Garamond" w:hAnsi="Garamond"/>
-        </w:rPr>
-        <w:t>-less mode.</w:t>
-      </w:r>
-    </w:p>
-    <w:p>
-      <w:pPr>
-        <w:rPr>
-          <w:rFonts w:ascii="Garamond" w:hAnsi="Garamond"/>
-        </w:rPr>
-      </w:pPr>
-    </w:p>
-    <w:p>
-      <w:pPr>
         <w:pStyle w:val="ListParagraph"/>
         <w:numPr>
           <w:ilvl w:val="0"/>
@@ -140,22 +40,22 @@
           <w:rFonts w:ascii="Garamond" w:hAnsi="Garamond"/>
         </w:rPr>
       </w:pPr>
-      <w:proofErr w:type="spellStart"/>
-      <w:r>
-        <w:rPr>
-          <w:rFonts w:ascii="Garamond" w:hAnsi="Garamond"/>
-        </w:rPr>
-        <w:t>cdt</w:t>
-      </w:r>
-      <w:proofErr w:type="spellEnd"/>
-      <w:r>
-        <w:rPr>
-          <w:rFonts w:ascii="Garamond" w:hAnsi="Garamond"/>
-        </w:rPr>
-        <w:t>; csv -d headers databot.csv</w:t>
-      </w:r>
       <w:bookmarkStart w:id="0" w:name="_GoBack"/>
       <w:bookmarkEnd w:id="0"/>
+      <w:proofErr w:type="spellStart"/>
+      <w:r>
+        <w:rPr>
+          <w:rFonts w:ascii="Garamond" w:hAnsi="Garamond"/>
+        </w:rPr>
+        <w:t>cdt</w:t>
+      </w:r>
+      <w:proofErr w:type="spellEnd"/>
+      <w:r>
+        <w:rPr>
+          <w:rFonts w:ascii="Garamond" w:hAnsi="Garamond"/>
+        </w:rPr>
+        <w:t>; csv -d headers databot.csv</w:t>
+      </w:r>
       <w:r>
         <w:rPr>
           <w:rFonts w:ascii="Garamond" w:hAnsi="Garamond"/>
@@ -179,6 +79,12 @@
           <w:rFonts w:ascii="Garamond" w:hAnsi="Garamond"/>
         </w:rPr>
         <w:t>Handle the situation that the CSV streams can have successive/different headers</w:t>
+      </w:r>
+      <w:r>
+        <w:rPr>
+          <w:rFonts w:ascii="Garamond" w:hAnsi="Garamond"/>
+        </w:rPr>
+        <w:t>: test it with real databot data.</w:t>
       </w:r>
       <w:r>
         <w:rPr>

</xml_diff>

<commit_message>
timestamp property index handling for 'headers' command
</commit_message>
<xml_diff>
--- a/doc/Events CSV (events-csv) TODO.docx
+++ b/doc/Events CSV (events-csv) TODO.docx
@@ -32,90 +32,12 @@
     <w:p>
       <w:pPr>
         <w:pStyle w:val="ListParagraph"/>
-        <w:numPr>
-          <w:ilvl w:val="0"/>
-          <w:numId w:val="2"/>
-        </w:numPr>
-        <w:rPr>
-          <w:rFonts w:ascii="Garamond" w:hAnsi="Garamond"/>
-        </w:rPr>
-      </w:pPr>
-      <w:r>
-        <w:rPr>
-          <w:rFonts w:ascii="Garamond" w:hAnsi="Garamond"/>
-        </w:rPr>
-        <w:t>H</w:t>
-      </w:r>
-      <w:r>
-        <w:rPr>
-          <w:rFonts w:ascii="Garamond" w:hAnsi="Garamond"/>
-        </w:rPr>
-        <w:t xml:space="preserve">eader/property index correspondence </w:t>
-      </w:r>
-      <w:r>
-        <w:rPr>
-          <w:rFonts w:ascii="Garamond" w:hAnsi="Garamond"/>
-        </w:rPr>
-        <w:t>is currently broken. Fix and NOKB:</w:t>
-      </w:r>
-    </w:p>
-    <w:p>
-      <w:pPr>
-        <w:pStyle w:val="ListParagraph"/>
-        <w:numPr>
-          <w:ilvl w:val="1"/>
-          <w:numId w:val="2"/>
-        </w:numPr>
-        <w:rPr>
-          <w:rFonts w:ascii="Garamond" w:hAnsi="Garamond"/>
-        </w:rPr>
-      </w:pPr>
-      <w:hyperlink r:id="rId5" w:history="1">
-        <w:r>
-          <w:rPr>
-            <w:rStyle w:val="Hyperlink"/>
-            <w:rFonts w:ascii="Garamond" w:hAnsi="Garamond"/>
-          </w:rPr>
-          <w:t>https://kb.novaordis.com/index.php/Events-csv_User_Manual#headers</w:t>
-        </w:r>
-      </w:hyperlink>
-    </w:p>
-    <w:p>
-      <w:pPr>
-        <w:pStyle w:val="ListParagraph"/>
-        <w:numPr>
-          <w:ilvl w:val="1"/>
-          <w:numId w:val="2"/>
-        </w:numPr>
-        <w:rPr>
-          <w:rFonts w:ascii="Garamond" w:hAnsi="Garamond"/>
-        </w:rPr>
-      </w:pPr>
-      <w:hyperlink r:id="rId6" w:history="1">
-        <w:r>
-          <w:rPr>
-            <w:rStyle w:val="Hyperlink"/>
-            <w:rFonts w:ascii="Garamond" w:hAnsi="Garamond"/>
-          </w:rPr>
-          <w:t>https://kb.novaordis.com/index.php/Events-processing_output#Displaying_Properties_with_a_Specific_Index</w:t>
-        </w:r>
-      </w:hyperlink>
-      <w:r>
-        <w:rPr>
-          <w:rFonts w:ascii="Garamond" w:hAnsi="Garamond"/>
-        </w:rPr>
-        <w:t xml:space="preserve"> </w:t>
-      </w:r>
+        <w:rPr>
+          <w:rFonts w:ascii="Garamond" w:hAnsi="Garamond"/>
+        </w:rPr>
+      </w:pPr>
       <w:bookmarkStart w:id="0" w:name="_GoBack"/>
       <w:bookmarkEnd w:id="0"/>
-    </w:p>
-    <w:p>
-      <w:pPr>
-        <w:pStyle w:val="ListParagraph"/>
-        <w:rPr>
-          <w:rFonts w:ascii="Garamond" w:hAnsi="Garamond"/>
-        </w:rPr>
-      </w:pPr>
     </w:p>
     <w:p>
       <w:pPr>
@@ -132,7 +54,21 @@
         <w:rPr>
           <w:rFonts w:ascii="Garamond" w:hAnsi="Garamond"/>
         </w:rPr>
-        <w:t>csv –o 1:, 2:, 3: ./file.csv</w:t>
+        <w:t xml:space="preserve">csv –o </w:t>
+      </w:r>
+      <w:proofErr w:type="gramStart"/>
+      <w:r>
+        <w:rPr>
+          <w:rFonts w:ascii="Garamond" w:hAnsi="Garamond"/>
+        </w:rPr>
+        <w:t>1:,</w:t>
+      </w:r>
+      <w:proofErr w:type="gramEnd"/>
+      <w:r>
+        <w:rPr>
+          <w:rFonts w:ascii="Garamond" w:hAnsi="Garamond"/>
+        </w:rPr>
+        <w:t xml:space="preserve"> 2:, 3: ./file.csv</w:t>
       </w:r>
       <w:r>
         <w:rPr>
@@ -186,7 +122,21 @@
         <w:rPr>
           <w:rFonts w:ascii="Garamond" w:hAnsi="Garamond"/>
         </w:rPr>
-        <w:t>Move all command line parser on the new EventParserRuntime.</w:t>
+        <w:t xml:space="preserve">Move all command line parser on the new </w:t>
+      </w:r>
+      <w:proofErr w:type="spellStart"/>
+      <w:r>
+        <w:rPr>
+          <w:rFonts w:ascii="Garamond" w:hAnsi="Garamond"/>
+        </w:rPr>
+        <w:t>EventParserRuntime</w:t>
+      </w:r>
+      <w:proofErr w:type="spellEnd"/>
+      <w:r>
+        <w:rPr>
+          <w:rFonts w:ascii="Garamond" w:hAnsi="Garamond"/>
+        </w:rPr>
+        <w:t>.</w:t>
       </w:r>
       <w:r>
         <w:rPr>
@@ -209,11 +159,33 @@
           <w:szCs w:val="20"/>
         </w:rPr>
       </w:pPr>
-      <w:r>
-        <w:rPr>
-          <w:rFonts w:ascii="Garamond" w:hAnsi="Garamond"/>
-        </w:rPr>
-        <w:t>CVSFormat, CVSFormatter –how those match with what’s now in Output.</w:t>
+      <w:proofErr w:type="spellStart"/>
+      <w:r>
+        <w:rPr>
+          <w:rFonts w:ascii="Garamond" w:hAnsi="Garamond"/>
+        </w:rPr>
+        <w:t>CVSFormat</w:t>
+      </w:r>
+      <w:proofErr w:type="spellEnd"/>
+      <w:r>
+        <w:rPr>
+          <w:rFonts w:ascii="Garamond" w:hAnsi="Garamond"/>
+        </w:rPr>
+        <w:t xml:space="preserve">, </w:t>
+      </w:r>
+      <w:proofErr w:type="spellStart"/>
+      <w:r>
+        <w:rPr>
+          <w:rFonts w:ascii="Garamond" w:hAnsi="Garamond"/>
+        </w:rPr>
+        <w:t>CVSFormatter</w:t>
+      </w:r>
+      <w:proofErr w:type="spellEnd"/>
+      <w:r>
+        <w:rPr>
+          <w:rFonts w:ascii="Garamond" w:hAnsi="Garamond"/>
+        </w:rPr>
+        <w:t xml:space="preserve"> –how those match with what’s now in Output.</w:t>
       </w:r>
       <w:r>
         <w:rPr>
@@ -1121,6 +1093,18 @@
       <w:u w:val="single"/>
     </w:rPr>
   </w:style>
+  <w:style w:type="character" w:styleId="FollowedHyperlink">
+    <w:name w:val="FollowedHyperlink"/>
+    <w:basedOn w:val="DefaultParagraphFont"/>
+    <w:uiPriority w:val="99"/>
+    <w:semiHidden/>
+    <w:unhideWhenUsed/>
+    <w:rsid w:val="00D90595"/>
+    <w:rPr>
+      <w:color w:val="954F72" w:themeColor="followedHyperlink"/>
+      <w:u w:val="single"/>
+    </w:rPr>
+  </w:style>
 </w:styles>
 </file>
 

</xml_diff>

<commit_message>
fixed CSVFormatter externalization via introspection defect
</commit_message>
<xml_diff>
--- a/doc/Events CSV (events-csv) TODO.docx
+++ b/doc/Events CSV (events-csv) TODO.docx
@@ -55,8 +55,6 @@
           <w:rFonts w:ascii="Garamond" w:hAnsi="Garamond"/>
         </w:rPr>
       </w:pPr>
-      <w:bookmarkStart w:id="0" w:name="_GoBack"/>
-      <w:bookmarkEnd w:id="0"/>
     </w:p>
     <w:p>
       <w:pPr>
@@ -165,6 +163,65 @@
           <w:szCs w:val="20"/>
         </w:rPr>
         <w:t>when they are used together.</w:t>
+      </w:r>
+    </w:p>
+    <w:p>
+      <w:pPr>
+        <w:pStyle w:val="ListParagraph"/>
+        <w:numPr>
+          <w:ilvl w:val="0"/>
+          <w:numId w:val="1"/>
+        </w:numPr>
+        <w:rPr>
+          <w:rFonts w:ascii="Garamond" w:hAnsi="Garamond"/>
+          <w:b/>
+          <w:sz w:val="20"/>
+          <w:szCs w:val="20"/>
+        </w:rPr>
+      </w:pPr>
+      <w:r>
+        <w:rPr>
+          <w:rFonts w:ascii="Garamond" w:hAnsi="Garamond"/>
+          <w:b/>
+          <w:sz w:val="20"/>
+          <w:szCs w:val="20"/>
+        </w:rPr>
+        <w:t xml:space="preserve">Databot has </w:t>
+      </w:r>
+      <w:r>
+        <w:rPr>
+          <w:rFonts w:ascii="Garamond" w:hAnsi="Garamond"/>
+          <w:b/>
+          <w:sz w:val="20"/>
+          <w:szCs w:val="20"/>
+        </w:rPr>
+        <w:t>AsynchronousCsvLineWriter</w:t>
+      </w:r>
+      <w:r>
+        <w:rPr>
+          <w:rFonts w:ascii="Garamond" w:hAnsi="Garamond"/>
+          <w:sz w:val="20"/>
+          <w:szCs w:val="20"/>
+        </w:rPr>
+        <w:t xml:space="preserve">, which also uses </w:t>
+      </w:r>
+      <w:r>
+        <w:rPr>
+          <w:rFonts w:ascii="Garamond" w:hAnsi="Garamond"/>
+          <w:sz w:val="20"/>
+          <w:szCs w:val="20"/>
+        </w:rPr>
+        <w:t>CSVFormatter</w:t>
+      </w:r>
+      <w:bookmarkStart w:id="0" w:name="_GoBack"/>
+      <w:bookmarkEnd w:id="0"/>
+      <w:r>
+        <w:rPr>
+          <w:rFonts w:ascii="Garamond" w:hAnsi="Garamond"/>
+          <w:sz w:val="20"/>
+          <w:szCs w:val="20"/>
+        </w:rPr>
+        <w:t>. Reconcile.</w:t>
       </w:r>
       <w:r>
         <w:rPr>

</xml_diff>

<commit_message>
'header' and 'headers' have been made equivalent command line labels
</commit_message>
<xml_diff>
--- a/doc/Events CSV (events-csv) TODO.docx
+++ b/doc/Events CSV (events-csv) TODO.docx
@@ -21,6 +21,282 @@
         </w:rPr>
         <w:t xml:space="preserve"> TODO</w:t>
       </w:r>
+    </w:p>
+    <w:p>
+      <w:pPr>
+        <w:rPr>
+          <w:rFonts w:ascii="Garamond" w:hAnsi="Garamond"/>
+        </w:rPr>
+      </w:pPr>
+    </w:p>
+    <w:p>
+      <w:pPr>
+        <w:rPr>
+          <w:rFonts w:ascii="Garamond" w:hAnsi="Garamond"/>
+        </w:rPr>
+      </w:pPr>
+    </w:p>
+    <w:p>
+      <w:pPr>
+        <w:rPr>
+          <w:rFonts w:ascii="Garamond" w:hAnsi="Garamond"/>
+        </w:rPr>
+      </w:pPr>
+    </w:p>
+    <w:p>
+      <w:pPr>
+        <w:rPr>
+          <w:rFonts w:ascii="Garamond" w:hAnsi="Garamond"/>
+        </w:rPr>
+      </w:pPr>
+    </w:p>
+    <w:p>
+      <w:pPr>
+        <w:pStyle w:val="ListParagraph"/>
+        <w:numPr>
+          <w:ilvl w:val="0"/>
+          <w:numId w:val="4"/>
+        </w:numPr>
+        <w:rPr>
+          <w:rFonts w:ascii="Garamond" w:hAnsi="Garamond"/>
+          <w:b/>
+        </w:rPr>
+      </w:pPr>
+      <w:r>
+        <w:rPr>
+          <w:rFonts w:ascii="Garamond" w:hAnsi="Garamond"/>
+          <w:b/>
+        </w:rPr>
+        <w:t>Workflow</w:t>
+      </w:r>
+    </w:p>
+    <w:p>
+      <w:pPr>
+        <w:rPr>
+          <w:rFonts w:ascii="Garamond" w:hAnsi="Garamond"/>
+        </w:rPr>
+      </w:pPr>
+    </w:p>
+    <w:p>
+      <w:pPr>
+        <w:rPr>
+          <w:rFonts w:ascii="Garamond" w:hAnsi="Garamond"/>
+        </w:rPr>
+      </w:pPr>
+    </w:p>
+    <w:p>
+      <w:pPr>
+        <w:rPr>
+          <w:rFonts w:ascii="Garamond" w:hAnsi="Garamond"/>
+        </w:rPr>
+      </w:pPr>
+      <w:r>
+        <w:rPr>
+          <w:rFonts w:ascii="Garamond" w:hAnsi="Garamond"/>
+        </w:rPr>
+        <w:t>csv header</w:t>
+      </w:r>
+      <w:r>
+        <w:rPr>
+          <w:rFonts w:ascii="Garamond" w:hAnsi="Garamond"/>
+        </w:rPr>
+        <w:t>[</w:t>
+      </w:r>
+      <w:r>
+        <w:rPr>
+          <w:rFonts w:ascii="Garamond" w:hAnsi="Garamond"/>
+        </w:rPr>
+        <w:t>s</w:t>
+      </w:r>
+      <w:r>
+        <w:rPr>
+          <w:rFonts w:ascii="Garamond" w:hAnsi="Garamond"/>
+        </w:rPr>
+        <w:t>]</w:t>
+      </w:r>
+      <w:r>
+        <w:rPr>
+          <w:rFonts w:ascii="Garamond" w:hAnsi="Garamond"/>
+        </w:rPr>
+        <w:t xml:space="preserve"> --last </w:t>
+      </w:r>
+      <w:r>
+        <w:rPr>
+          <w:rFonts w:ascii="Garamond" w:hAnsi="Garamond"/>
+        </w:rPr>
+        <w:t xml:space="preserve">--regex=’mp-train-location’ </w:t>
+      </w:r>
+      <w:r>
+        <w:rPr>
+          <w:rFonts w:ascii="Garamond" w:hAnsi="Garamond"/>
+        </w:rPr>
+        <w:t>&lt;file&gt;</w:t>
+      </w:r>
+    </w:p>
+    <w:p>
+      <w:pPr>
+        <w:rPr>
+          <w:rFonts w:ascii="Garamond" w:hAnsi="Garamond"/>
+        </w:rPr>
+      </w:pPr>
+    </w:p>
+    <w:p>
+      <w:pPr>
+        <w:rPr>
+          <w:rFonts w:ascii="Garamond" w:hAnsi="Garamond"/>
+        </w:rPr>
+      </w:pPr>
+      <w:r>
+        <w:rPr>
+          <w:rFonts w:ascii="Garamond" w:hAnsi="Garamond"/>
+        </w:rPr>
+        <w:t xml:space="preserve">I get the header and </w:t>
+      </w:r>
+      <w:r>
+        <w:rPr>
+          <w:rFonts w:ascii="Garamond" w:hAnsi="Garamond"/>
+        </w:rPr>
+        <w:t xml:space="preserve">time information: the header changes </w:t>
+      </w:r>
+      <w:r>
+        <w:rPr>
+          <w:rFonts w:ascii="Garamond" w:hAnsi="Garamond"/>
+        </w:rPr>
+        <w:t>apply</w:t>
+      </w:r>
+      <w:r>
+        <w:rPr>
+          <w:rFonts w:ascii="Garamond" w:hAnsi="Garamond"/>
+        </w:rPr>
+        <w:t xml:space="preserve"> to events recorded </w:t>
+      </w:r>
+      <w:r>
+        <w:rPr>
+          <w:rFonts w:ascii="Garamond" w:hAnsi="Garamond"/>
+        </w:rPr>
+        <w:t>on &lt;&gt; and after.</w:t>
+      </w:r>
+      <w:r>
+        <w:rPr>
+          <w:rFonts w:ascii="Garamond" w:hAnsi="Garamond"/>
+        </w:rPr>
+        <w:t xml:space="preserve"> </w:t>
+      </w:r>
+    </w:p>
+    <w:p>
+      <w:pPr>
+        <w:rPr>
+          <w:rFonts w:ascii="Garamond" w:hAnsi="Garamond"/>
+        </w:rPr>
+      </w:pPr>
+    </w:p>
+    <w:p>
+      <w:pPr>
+        <w:rPr>
+          <w:rFonts w:ascii="Garamond" w:hAnsi="Garamond"/>
+        </w:rPr>
+      </w:pPr>
+      <w:r>
+        <w:rPr>
+          <w:rFonts w:ascii="Garamond" w:hAnsi="Garamond"/>
+        </w:rPr>
+        <w:t xml:space="preserve">csv --from &lt;&gt; </w:t>
+      </w:r>
+      <w:r>
+        <w:rPr>
+          <w:rFonts w:ascii="Garamond" w:hAnsi="Garamond"/>
+        </w:rPr>
+        <w:t xml:space="preserve">--to &lt;&gt; </w:t>
+      </w:r>
+      <w:r>
+        <w:rPr>
+          <w:rFonts w:ascii="Garamond" w:hAnsi="Garamond"/>
+        </w:rPr>
+        <w:t xml:space="preserve">-o </w:t>
+      </w:r>
+      <w:r>
+        <w:rPr>
+          <w:rFonts w:ascii="Garamond" w:hAnsi="Garamond"/>
+        </w:rPr>
+        <w:t>&lt;id-corresponding-to-mpgrams-before&gt;</w:t>
+      </w:r>
+      <w:r>
+        <w:rPr>
+          <w:rFonts w:ascii="Garamond" w:hAnsi="Garamond"/>
+        </w:rPr>
+        <w:t>,</w:t>
+      </w:r>
+      <w:r>
+        <w:rPr>
+          <w:rFonts w:ascii="Garamond" w:hAnsi="Garamond"/>
+        </w:rPr>
+        <w:t xml:space="preserve"> </w:t>
+      </w:r>
+      <w:r>
+        <w:rPr>
+          <w:rFonts w:ascii="Garamond" w:hAnsi="Garamond"/>
+        </w:rPr>
+        <w:t>&lt;id-corresponding-to-mpgrams-</w:t>
+      </w:r>
+      <w:r>
+        <w:rPr>
+          <w:rFonts w:ascii="Garamond" w:hAnsi="Garamond"/>
+        </w:rPr>
+        <w:t>after</w:t>
+      </w:r>
+      <w:r>
+        <w:rPr>
+          <w:rFonts w:ascii="Garamond" w:hAnsi="Garamond"/>
+        </w:rPr>
+        <w:t>&gt;</w:t>
+      </w:r>
+      <w:r>
+        <w:rPr>
+          <w:rFonts w:ascii="Garamond" w:hAnsi="Garamond"/>
+        </w:rPr>
+        <w:t>, ….</w:t>
+      </w:r>
+      <w:r>
+        <w:rPr>
+          <w:rFonts w:ascii="Garamond" w:hAnsi="Garamond"/>
+        </w:rPr>
+        <w:t xml:space="preserve"> </w:t>
+      </w:r>
+      <w:r>
+        <w:rPr>
+          <w:rFonts w:ascii="Garamond" w:hAnsi="Garamond"/>
+        </w:rPr>
+        <w:t>&lt;file&gt;</w:t>
+      </w:r>
+    </w:p>
+    <w:p>
+      <w:pPr>
+        <w:rPr>
+          <w:rFonts w:ascii="Garamond" w:hAnsi="Garamond"/>
+        </w:rPr>
+      </w:pPr>
+    </w:p>
+    <w:p>
+      <w:pPr>
+        <w:rPr>
+          <w:rFonts w:ascii="Garamond" w:hAnsi="Garamond"/>
+        </w:rPr>
+      </w:pPr>
+      <w:r>
+        <w:rPr>
+          <w:rFonts w:ascii="Garamond" w:hAnsi="Garamond"/>
+        </w:rPr>
+        <w:t xml:space="preserve">With this I get the differences between active and standby and back during a failure event, and I can decide whether HA Franklin works. </w:t>
+      </w:r>
+    </w:p>
+    <w:p>
+      <w:pPr>
+        <w:rPr>
+          <w:rFonts w:ascii="Garamond" w:hAnsi="Garamond"/>
+        </w:rPr>
+      </w:pPr>
+      <w:bookmarkStart w:id="0" w:name="_GoBack"/>
+      <w:bookmarkEnd w:id="0"/>
     </w:p>
     <w:p>
       <w:pPr>
@@ -186,16 +462,15 @@
           <w:sz w:val="20"/>
           <w:szCs w:val="20"/>
         </w:rPr>
-        <w:t xml:space="preserve">Databot has </w:t>
-      </w:r>
-      <w:r>
-        <w:rPr>
-          <w:rFonts w:ascii="Garamond" w:hAnsi="Garamond"/>
-          <w:b/>
+        <w:t>Databot has AsynchronousCsvLineWriter</w:t>
+      </w:r>
+      <w:r>
+        <w:rPr>
+          <w:rFonts w:ascii="Garamond" w:hAnsi="Garamond"/>
           <w:sz w:val="20"/>
           <w:szCs w:val="20"/>
         </w:rPr>
-        <w:t>AsynchronousCsvLineWriter</w:t>
+        <w:t xml:space="preserve">, which also uses </w:t>
       </w:r>
       <w:r>
         <w:rPr>
@@ -203,18 +478,8 @@
           <w:sz w:val="20"/>
           <w:szCs w:val="20"/>
         </w:rPr>
-        <w:t xml:space="preserve">, which also uses </w:t>
-      </w:r>
-      <w:r>
-        <w:rPr>
-          <w:rFonts w:ascii="Garamond" w:hAnsi="Garamond"/>
-          <w:sz w:val="20"/>
-          <w:szCs w:val="20"/>
-        </w:rPr>
         <w:t>CSVFormatter</w:t>
       </w:r>
-      <w:bookmarkStart w:id="0" w:name="_GoBack"/>
-      <w:bookmarkEnd w:id="0"/>
       <w:r>
         <w:rPr>
           <w:rFonts w:ascii="Garamond" w:hAnsi="Garamond"/>
@@ -245,13 +510,7 @@
         <w:rPr>
           <w:rFonts w:ascii="Garamond" w:hAnsi="Garamond"/>
         </w:rPr>
-        <w:t xml:space="preserve">in-line </w:t>
-      </w:r>
-      <w:r>
-        <w:rPr>
-          <w:rFonts w:ascii="Garamond" w:hAnsi="Garamond"/>
-        </w:rPr>
-        <w:t>graph</w:t>
+        <w:t>in-line graph</w:t>
       </w:r>
     </w:p>
     <w:p>
@@ -633,6 +892,119 @@
       </w:rPr>
     </w:lvl>
   </w:abstractNum>
+  <w:abstractNum w:abstractNumId="3">
+    <w:nsid w:val="45297BD3"/>
+    <w:multiLevelType w:val="hybridMultilevel"/>
+    <w:tmpl w:val="36CE0F7A"/>
+    <w:lvl w:ilvl="0" w:tplc="04090001">
+      <w:start w:val="1"/>
+      <w:numFmt w:val="bullet"/>
+      <w:lvlText w:val=""/>
+      <w:lvlJc w:val="left"/>
+      <w:pPr>
+        <w:ind w:left="720" w:hanging="360"/>
+      </w:pPr>
+      <w:rPr>
+        <w:rFonts w:ascii="Symbol" w:hAnsi="Symbol" w:hint="default"/>
+      </w:rPr>
+    </w:lvl>
+    <w:lvl w:ilvl="1" w:tplc="04090003">
+      <w:start w:val="1"/>
+      <w:numFmt w:val="bullet"/>
+      <w:lvlText w:val="o"/>
+      <w:lvlJc w:val="left"/>
+      <w:pPr>
+        <w:ind w:left="1440" w:hanging="360"/>
+      </w:pPr>
+      <w:rPr>
+        <w:rFonts w:ascii="Courier New" w:hAnsi="Courier New" w:cs="Courier New" w:hint="default"/>
+      </w:rPr>
+    </w:lvl>
+    <w:lvl w:ilvl="2" w:tplc="04090005" w:tentative="1">
+      <w:start w:val="1"/>
+      <w:numFmt w:val="bullet"/>
+      <w:lvlText w:val=""/>
+      <w:lvlJc w:val="left"/>
+      <w:pPr>
+        <w:ind w:left="2160" w:hanging="360"/>
+      </w:pPr>
+      <w:rPr>
+        <w:rFonts w:ascii="Wingdings" w:hAnsi="Wingdings" w:hint="default"/>
+      </w:rPr>
+    </w:lvl>
+    <w:lvl w:ilvl="3" w:tplc="04090001" w:tentative="1">
+      <w:start w:val="1"/>
+      <w:numFmt w:val="bullet"/>
+      <w:lvlText w:val=""/>
+      <w:lvlJc w:val="left"/>
+      <w:pPr>
+        <w:ind w:left="2880" w:hanging="360"/>
+      </w:pPr>
+      <w:rPr>
+        <w:rFonts w:ascii="Symbol" w:hAnsi="Symbol" w:hint="default"/>
+      </w:rPr>
+    </w:lvl>
+    <w:lvl w:ilvl="4" w:tplc="04090003" w:tentative="1">
+      <w:start w:val="1"/>
+      <w:numFmt w:val="bullet"/>
+      <w:lvlText w:val="o"/>
+      <w:lvlJc w:val="left"/>
+      <w:pPr>
+        <w:ind w:left="3600" w:hanging="360"/>
+      </w:pPr>
+      <w:rPr>
+        <w:rFonts w:ascii="Courier New" w:hAnsi="Courier New" w:cs="Courier New" w:hint="default"/>
+      </w:rPr>
+    </w:lvl>
+    <w:lvl w:ilvl="5" w:tplc="04090005" w:tentative="1">
+      <w:start w:val="1"/>
+      <w:numFmt w:val="bullet"/>
+      <w:lvlText w:val=""/>
+      <w:lvlJc w:val="left"/>
+      <w:pPr>
+        <w:ind w:left="4320" w:hanging="360"/>
+      </w:pPr>
+      <w:rPr>
+        <w:rFonts w:ascii="Wingdings" w:hAnsi="Wingdings" w:hint="default"/>
+      </w:rPr>
+    </w:lvl>
+    <w:lvl w:ilvl="6" w:tplc="04090001" w:tentative="1">
+      <w:start w:val="1"/>
+      <w:numFmt w:val="bullet"/>
+      <w:lvlText w:val=""/>
+      <w:lvlJc w:val="left"/>
+      <w:pPr>
+        <w:ind w:left="5040" w:hanging="360"/>
+      </w:pPr>
+      <w:rPr>
+        <w:rFonts w:ascii="Symbol" w:hAnsi="Symbol" w:hint="default"/>
+      </w:rPr>
+    </w:lvl>
+    <w:lvl w:ilvl="7" w:tplc="04090003" w:tentative="1">
+      <w:start w:val="1"/>
+      <w:numFmt w:val="bullet"/>
+      <w:lvlText w:val="o"/>
+      <w:lvlJc w:val="left"/>
+      <w:pPr>
+        <w:ind w:left="5760" w:hanging="360"/>
+      </w:pPr>
+      <w:rPr>
+        <w:rFonts w:ascii="Courier New" w:hAnsi="Courier New" w:cs="Courier New" w:hint="default"/>
+      </w:rPr>
+    </w:lvl>
+    <w:lvl w:ilvl="8" w:tplc="04090005" w:tentative="1">
+      <w:start w:val="1"/>
+      <w:numFmt w:val="bullet"/>
+      <w:lvlText w:val=""/>
+      <w:lvlJc w:val="left"/>
+      <w:pPr>
+        <w:ind w:left="6480" w:hanging="360"/>
+      </w:pPr>
+      <w:rPr>
+        <w:rFonts w:ascii="Wingdings" w:hAnsi="Wingdings" w:hint="default"/>
+      </w:rPr>
+    </w:lvl>
+  </w:abstractNum>
   <w:num w:numId="1">
     <w:abstractNumId w:val="1"/>
   </w:num>
@@ -641,6 +1013,9 @@
   </w:num>
   <w:num w:numId="3">
     <w:abstractNumId w:val="2"/>
+  </w:num>
+  <w:num w:numId="4">
+    <w:abstractNumId w:val="3"/>
   </w:num>
 </w:numbering>
 </file>

</xml_diff>

<commit_message>
added --first and --last capability to the 'headers' command: https://kb.novaordis.com/index.php/Events-csv_User_Manual#headers
</commit_message>
<xml_diff>
--- a/doc/Events CSV (events-csv) TODO.docx
+++ b/doc/Events CSV (events-csv) TODO.docx
@@ -5,6 +5,7 @@
     <w:p>
       <w:pPr>
         <w:pStyle w:val="Title"/>
+        <w:outlineLvl w:val="0"/>
         <w:rPr>
           <w:rFonts w:ascii="Garamond" w:hAnsi="Garamond"/>
         </w:rPr>
@@ -81,54 +82,50 @@
       <w:pPr>
         <w:rPr>
           <w:rFonts w:ascii="Garamond" w:hAnsi="Garamond"/>
-        </w:rPr>
-      </w:pPr>
-    </w:p>
-    <w:p>
-      <w:pPr>
-        <w:rPr>
-          <w:rFonts w:ascii="Garamond" w:hAnsi="Garamond"/>
-        </w:rPr>
-      </w:pPr>
-      <w:r>
-        <w:rPr>
-          <w:rFonts w:ascii="Garamond" w:hAnsi="Garamond"/>
-        </w:rPr>
-        <w:t>csv header</w:t>
-      </w:r>
-      <w:r>
-        <w:rPr>
-          <w:rFonts w:ascii="Garamond" w:hAnsi="Garamond"/>
-        </w:rPr>
-        <w:t>[</w:t>
-      </w:r>
-      <w:r>
-        <w:rPr>
-          <w:rFonts w:ascii="Garamond" w:hAnsi="Garamond"/>
-        </w:rPr>
-        <w:t>s</w:t>
-      </w:r>
-      <w:r>
-        <w:rPr>
-          <w:rFonts w:ascii="Garamond" w:hAnsi="Garamond"/>
-        </w:rPr>
-        <w:t>]</w:t>
-      </w:r>
-      <w:r>
-        <w:rPr>
-          <w:rFonts w:ascii="Garamond" w:hAnsi="Garamond"/>
-        </w:rPr>
-        <w:t xml:space="preserve"> --last </w:t>
-      </w:r>
-      <w:r>
-        <w:rPr>
-          <w:rFonts w:ascii="Garamond" w:hAnsi="Garamond"/>
-        </w:rPr>
-        <w:t xml:space="preserve">--regex=’mp-train-location’ </w:t>
-      </w:r>
-      <w:r>
-        <w:rPr>
-          <w:rFonts w:ascii="Garamond" w:hAnsi="Garamond"/>
+          <w:color w:val="000000" w:themeColor="text1"/>
+        </w:rPr>
+      </w:pPr>
+      <w:r>
+        <w:rPr>
+          <w:rFonts w:ascii="Garamond" w:hAnsi="Garamond"/>
+          <w:color w:val="000000" w:themeColor="text1"/>
+        </w:rPr>
+        <w:t xml:space="preserve">csv header </w:t>
+      </w:r>
+      <w:r>
+        <w:rPr>
+          <w:rFonts w:ascii="Garamond" w:hAnsi="Garamond"/>
+          <w:color w:val="00B0F0"/>
+        </w:rPr>
+        <w:t xml:space="preserve">--last </w:t>
+      </w:r>
+      <w:r>
+        <w:rPr>
+          <w:rFonts w:ascii="Garamond" w:hAnsi="Garamond"/>
+          <w:color w:val="00B0F0"/>
+        </w:rPr>
+        <w:t>--regex=’</w:t>
+      </w:r>
+      <w:proofErr w:type="spellStart"/>
+      <w:r>
+        <w:rPr>
+          <w:rFonts w:ascii="Garamond" w:hAnsi="Garamond"/>
+          <w:color w:val="00B0F0"/>
+        </w:rPr>
+        <w:t>mp</w:t>
+      </w:r>
+      <w:proofErr w:type="spellEnd"/>
+      <w:r>
+        <w:rPr>
+          <w:rFonts w:ascii="Garamond" w:hAnsi="Garamond"/>
+          <w:color w:val="00B0F0"/>
+        </w:rPr>
+        <w:t xml:space="preserve">-train-location’ </w:t>
+      </w:r>
+      <w:r>
+        <w:rPr>
+          <w:rFonts w:ascii="Garamond" w:hAnsi="Garamond"/>
+          <w:color w:val="000000" w:themeColor="text1"/>
         </w:rPr>
         <w:t>&lt;file&gt;</w:t>
       </w:r>
@@ -137,48 +134,57 @@
       <w:pPr>
         <w:rPr>
           <w:rFonts w:ascii="Garamond" w:hAnsi="Garamond"/>
-        </w:rPr>
-      </w:pPr>
-    </w:p>
-    <w:p>
-      <w:pPr>
-        <w:rPr>
-          <w:rFonts w:ascii="Garamond" w:hAnsi="Garamond"/>
-        </w:rPr>
-      </w:pPr>
-      <w:r>
-        <w:rPr>
-          <w:rFonts w:ascii="Garamond" w:hAnsi="Garamond"/>
+          <w:color w:val="000000" w:themeColor="text1"/>
+        </w:rPr>
+      </w:pPr>
+    </w:p>
+    <w:p>
+      <w:pPr>
+        <w:outlineLvl w:val="0"/>
+        <w:rPr>
+          <w:rFonts w:ascii="Garamond" w:hAnsi="Garamond"/>
+          <w:color w:val="000000" w:themeColor="text1"/>
+        </w:rPr>
+      </w:pPr>
+      <w:r>
+        <w:rPr>
+          <w:rFonts w:ascii="Garamond" w:hAnsi="Garamond"/>
+          <w:color w:val="000000" w:themeColor="text1"/>
         </w:rPr>
         <w:t xml:space="preserve">I get the header and </w:t>
       </w:r>
       <w:r>
         <w:rPr>
           <w:rFonts w:ascii="Garamond" w:hAnsi="Garamond"/>
+          <w:color w:val="000000" w:themeColor="text1"/>
         </w:rPr>
         <w:t xml:space="preserve">time information: the header changes </w:t>
       </w:r>
       <w:r>
         <w:rPr>
           <w:rFonts w:ascii="Garamond" w:hAnsi="Garamond"/>
+          <w:color w:val="000000" w:themeColor="text1"/>
         </w:rPr>
         <w:t>apply</w:t>
       </w:r>
       <w:r>
         <w:rPr>
           <w:rFonts w:ascii="Garamond" w:hAnsi="Garamond"/>
+          <w:color w:val="000000" w:themeColor="text1"/>
         </w:rPr>
         <w:t xml:space="preserve"> to events recorded </w:t>
       </w:r>
       <w:r>
         <w:rPr>
           <w:rFonts w:ascii="Garamond" w:hAnsi="Garamond"/>
+          <w:color w:val="000000" w:themeColor="text1"/>
         </w:rPr>
         <w:t>on &lt;&gt; and after.</w:t>
       </w:r>
       <w:r>
         <w:rPr>
           <w:rFonts w:ascii="Garamond" w:hAnsi="Garamond"/>
+          <w:color w:val="000000" w:themeColor="text1"/>
         </w:rPr>
         <w:t xml:space="preserve"> </w:t>
       </w:r>
@@ -187,116 +193,193 @@
       <w:pPr>
         <w:rPr>
           <w:rFonts w:ascii="Garamond" w:hAnsi="Garamond"/>
-        </w:rPr>
-      </w:pPr>
-    </w:p>
-    <w:p>
-      <w:pPr>
-        <w:rPr>
-          <w:rFonts w:ascii="Garamond" w:hAnsi="Garamond"/>
-        </w:rPr>
-      </w:pPr>
-      <w:r>
-        <w:rPr>
-          <w:rFonts w:ascii="Garamond" w:hAnsi="Garamond"/>
-        </w:rPr>
-        <w:t xml:space="preserve">csv --from &lt;&gt; </w:t>
-      </w:r>
-      <w:r>
-        <w:rPr>
-          <w:rFonts w:ascii="Garamond" w:hAnsi="Garamond"/>
+          <w:color w:val="000000" w:themeColor="text1"/>
+        </w:rPr>
+      </w:pPr>
+    </w:p>
+    <w:p>
+      <w:pPr>
+        <w:rPr>
+          <w:rFonts w:ascii="Garamond" w:hAnsi="Garamond"/>
+          <w:color w:val="000000" w:themeColor="text1"/>
+        </w:rPr>
+      </w:pPr>
+      <w:r>
+        <w:rPr>
+          <w:rFonts w:ascii="Garamond" w:hAnsi="Garamond"/>
+          <w:color w:val="000000" w:themeColor="text1"/>
+        </w:rPr>
+        <w:t xml:space="preserve">csv </w:t>
+      </w:r>
+      <w:r>
+        <w:rPr>
+          <w:rFonts w:ascii="Garamond" w:hAnsi="Garamond"/>
+          <w:color w:val="00B0F0"/>
+        </w:rPr>
+        <w:t>--from &lt;</w:t>
+      </w:r>
+      <w:r>
+        <w:rPr>
+          <w:rFonts w:ascii="Garamond" w:hAnsi="Garamond"/>
+          <w:color w:val="00B0F0"/>
+        </w:rPr>
+        <w:t>timestamp handled in a central location</w:t>
+      </w:r>
+      <w:r>
+        <w:rPr>
+          <w:rFonts w:ascii="Garamond" w:hAnsi="Garamond"/>
+          <w:color w:val="00B0F0"/>
+        </w:rPr>
+        <w:t xml:space="preserve">&gt; </w:t>
+      </w:r>
+      <w:r>
+        <w:rPr>
+          <w:rFonts w:ascii="Garamond" w:hAnsi="Garamond"/>
+          <w:color w:val="00B0F0"/>
         </w:rPr>
         <w:t xml:space="preserve">--to &lt;&gt; </w:t>
       </w:r>
       <w:r>
         <w:rPr>
           <w:rFonts w:ascii="Garamond" w:hAnsi="Garamond"/>
+          <w:color w:val="00B0F0"/>
         </w:rPr>
         <w:t xml:space="preserve">-o </w:t>
       </w:r>
       <w:r>
         <w:rPr>
           <w:rFonts w:ascii="Garamond" w:hAnsi="Garamond"/>
-        </w:rPr>
-        <w:t>&lt;id-corresponding-to-mpgrams-before&gt;</w:t>
-      </w:r>
-      <w:r>
-        <w:rPr>
-          <w:rFonts w:ascii="Garamond" w:hAnsi="Garamond"/>
+          <w:color w:val="00B0F0"/>
+        </w:rPr>
+        <w:t>&lt;id-corresponding-to-</w:t>
+      </w:r>
+      <w:proofErr w:type="spellStart"/>
+      <w:r>
+        <w:rPr>
+          <w:rFonts w:ascii="Garamond" w:hAnsi="Garamond"/>
+          <w:color w:val="00B0F0"/>
+        </w:rPr>
+        <w:t>mpgrams</w:t>
+      </w:r>
+      <w:proofErr w:type="spellEnd"/>
+      <w:r>
+        <w:rPr>
+          <w:rFonts w:ascii="Garamond" w:hAnsi="Garamond"/>
+          <w:color w:val="00B0F0"/>
+        </w:rPr>
+        <w:t>-before&gt;</w:t>
+      </w:r>
+      <w:r>
+        <w:rPr>
+          <w:rFonts w:ascii="Garamond" w:hAnsi="Garamond"/>
+          <w:color w:val="00B0F0"/>
         </w:rPr>
         <w:t>,</w:t>
       </w:r>
       <w:r>
         <w:rPr>
           <w:rFonts w:ascii="Garamond" w:hAnsi="Garamond"/>
+          <w:color w:val="00B0F0"/>
         </w:rPr>
         <w:t xml:space="preserve"> </w:t>
       </w:r>
       <w:r>
         <w:rPr>
           <w:rFonts w:ascii="Garamond" w:hAnsi="Garamond"/>
-        </w:rPr>
-        <w:t>&lt;id-corresponding-to-mpgrams-</w:t>
-      </w:r>
-      <w:r>
-        <w:rPr>
-          <w:rFonts w:ascii="Garamond" w:hAnsi="Garamond"/>
-        </w:rPr>
-        <w:t>after</w:t>
-      </w:r>
-      <w:r>
-        <w:rPr>
-          <w:rFonts w:ascii="Garamond" w:hAnsi="Garamond"/>
-        </w:rPr>
-        <w:t>&gt;</w:t>
-      </w:r>
-      <w:r>
-        <w:rPr>
-          <w:rFonts w:ascii="Garamond" w:hAnsi="Garamond"/>
-        </w:rPr>
-        <w:t>, ….</w:t>
-      </w:r>
-      <w:r>
-        <w:rPr>
-          <w:rFonts w:ascii="Garamond" w:hAnsi="Garamond"/>
-        </w:rPr>
-        <w:t xml:space="preserve"> </w:t>
-      </w:r>
-      <w:r>
-        <w:rPr>
-          <w:rFonts w:ascii="Garamond" w:hAnsi="Garamond"/>
-        </w:rPr>
-        <w:t>&lt;file&gt;</w:t>
-      </w:r>
-    </w:p>
-    <w:p>
-      <w:pPr>
-        <w:rPr>
-          <w:rFonts w:ascii="Garamond" w:hAnsi="Garamond"/>
-        </w:rPr>
-      </w:pPr>
-    </w:p>
-    <w:p>
-      <w:pPr>
-        <w:rPr>
-          <w:rFonts w:ascii="Garamond" w:hAnsi="Garamond"/>
-        </w:rPr>
-      </w:pPr>
-      <w:r>
-        <w:rPr>
-          <w:rFonts w:ascii="Garamond" w:hAnsi="Garamond"/>
-        </w:rPr>
-        <w:t xml:space="preserve">With this I get the differences between active and standby and back during a failure event, and I can decide whether HA Franklin works. </w:t>
-      </w:r>
-    </w:p>
-    <w:p>
-      <w:pPr>
-        <w:rPr>
-          <w:rFonts w:ascii="Garamond" w:hAnsi="Garamond"/>
-        </w:rPr>
-      </w:pPr>
+          <w:color w:val="00B0F0"/>
+        </w:rPr>
+        <w:t>&lt;id</w:t>
+      </w:r>
       <w:bookmarkStart w:id="0" w:name="_GoBack"/>
       <w:bookmarkEnd w:id="0"/>
+      <w:r>
+        <w:rPr>
+          <w:rFonts w:ascii="Garamond" w:hAnsi="Garamond"/>
+          <w:color w:val="00B0F0"/>
+        </w:rPr>
+        <w:t>-corresponding-to-</w:t>
+      </w:r>
+      <w:proofErr w:type="spellStart"/>
+      <w:r>
+        <w:rPr>
+          <w:rFonts w:ascii="Garamond" w:hAnsi="Garamond"/>
+          <w:color w:val="00B0F0"/>
+        </w:rPr>
+        <w:t>mpgrams</w:t>
+      </w:r>
+      <w:proofErr w:type="spellEnd"/>
+      <w:r>
+        <w:rPr>
+          <w:rFonts w:ascii="Garamond" w:hAnsi="Garamond"/>
+          <w:color w:val="00B0F0"/>
+        </w:rPr>
+        <w:t>-</w:t>
+      </w:r>
+      <w:r>
+        <w:rPr>
+          <w:rFonts w:ascii="Garamond" w:hAnsi="Garamond"/>
+          <w:color w:val="00B0F0"/>
+        </w:rPr>
+        <w:t>after</w:t>
+      </w:r>
+      <w:r>
+        <w:rPr>
+          <w:rFonts w:ascii="Garamond" w:hAnsi="Garamond"/>
+          <w:color w:val="00B0F0"/>
+        </w:rPr>
+        <w:t>&gt;</w:t>
+      </w:r>
+      <w:r>
+        <w:rPr>
+          <w:rFonts w:ascii="Garamond" w:hAnsi="Garamond"/>
+          <w:color w:val="00B0F0"/>
+        </w:rPr>
+        <w:t>, ….</w:t>
+      </w:r>
+      <w:r>
+        <w:rPr>
+          <w:rFonts w:ascii="Garamond" w:hAnsi="Garamond"/>
+          <w:color w:val="00B0F0"/>
+        </w:rPr>
+        <w:t xml:space="preserve"> </w:t>
+      </w:r>
+      <w:r>
+        <w:rPr>
+          <w:rFonts w:ascii="Garamond" w:hAnsi="Garamond"/>
+          <w:color w:val="00B0F0"/>
+        </w:rPr>
+        <w:t>&lt;file&gt;</w:t>
+      </w:r>
+    </w:p>
+    <w:p>
+      <w:pPr>
+        <w:rPr>
+          <w:rFonts w:ascii="Garamond" w:hAnsi="Garamond"/>
+          <w:color w:val="000000" w:themeColor="text1"/>
+        </w:rPr>
+      </w:pPr>
+    </w:p>
+    <w:p>
+      <w:pPr>
+        <w:rPr>
+          <w:rFonts w:ascii="Garamond" w:hAnsi="Garamond"/>
+          <w:color w:val="000000" w:themeColor="text1"/>
+        </w:rPr>
+      </w:pPr>
+      <w:r>
+        <w:rPr>
+          <w:rFonts w:ascii="Garamond" w:hAnsi="Garamond"/>
+          <w:color w:val="000000" w:themeColor="text1"/>
+        </w:rPr>
+        <w:t xml:space="preserve">With this I get the differences between active and standby and back during a failure event, and I can decide whether HA Franklin works. </w:t>
+      </w:r>
+    </w:p>
+    <w:p>
+      <w:pPr>
+        <w:rPr>
+          <w:rFonts w:ascii="Garamond" w:hAnsi="Garamond"/>
+        </w:rPr>
+      </w:pPr>
     </w:p>
     <w:p>
       <w:pPr>
@@ -321,7 +404,21 @@
         <w:rPr>
           <w:rFonts w:ascii="Garamond" w:hAnsi="Garamond"/>
         </w:rPr>
-        <w:t>--from / --to  filters.</w:t>
+        <w:t>--from / --</w:t>
+      </w:r>
+      <w:proofErr w:type="gramStart"/>
+      <w:r>
+        <w:rPr>
+          <w:rFonts w:ascii="Garamond" w:hAnsi="Garamond"/>
+        </w:rPr>
+        <w:t>to  filters</w:t>
+      </w:r>
+      <w:proofErr w:type="gramEnd"/>
+      <w:r>
+        <w:rPr>
+          <w:rFonts w:ascii="Garamond" w:hAnsi="Garamond"/>
+        </w:rPr>
+        <w:t>.</w:t>
       </w:r>
     </w:p>
     <w:p>
@@ -370,11 +467,33 @@
           <w:szCs w:val="20"/>
         </w:rPr>
       </w:pPr>
-      <w:r>
-        <w:rPr>
-          <w:rFonts w:ascii="Garamond" w:hAnsi="Garamond"/>
-        </w:rPr>
-        <w:t>CVSFormat, CVSFormatter –how those match with what’s now in Output.</w:t>
+      <w:proofErr w:type="spellStart"/>
+      <w:r>
+        <w:rPr>
+          <w:rFonts w:ascii="Garamond" w:hAnsi="Garamond"/>
+        </w:rPr>
+        <w:t>CVSFormat</w:t>
+      </w:r>
+      <w:proofErr w:type="spellEnd"/>
+      <w:r>
+        <w:rPr>
+          <w:rFonts w:ascii="Garamond" w:hAnsi="Garamond"/>
+        </w:rPr>
+        <w:t xml:space="preserve">, </w:t>
+      </w:r>
+      <w:proofErr w:type="spellStart"/>
+      <w:r>
+        <w:rPr>
+          <w:rFonts w:ascii="Garamond" w:hAnsi="Garamond"/>
+        </w:rPr>
+        <w:t>CVSFormatter</w:t>
+      </w:r>
+      <w:proofErr w:type="spellEnd"/>
+      <w:r>
+        <w:rPr>
+          <w:rFonts w:ascii="Garamond" w:hAnsi="Garamond"/>
+        </w:rPr>
+        <w:t xml:space="preserve"> –how those match with what’s now in Output.</w:t>
       </w:r>
     </w:p>
     <w:p>
@@ -430,7 +549,47 @@
           <w:sz w:val="20"/>
           <w:szCs w:val="20"/>
         </w:rPr>
-        <w:t xml:space="preserve">Reconcile ‘processing’ OutputFormat and ‘CSV’ CSVFormat, </w:t>
+        <w:t xml:space="preserve">Reconcile ‘processing’ </w:t>
+      </w:r>
+      <w:proofErr w:type="spellStart"/>
+      <w:r>
+        <w:rPr>
+          <w:rFonts w:ascii="Garamond" w:hAnsi="Garamond"/>
+          <w:b/>
+          <w:sz w:val="20"/>
+          <w:szCs w:val="20"/>
+        </w:rPr>
+        <w:t>OutputFormat</w:t>
+      </w:r>
+      <w:proofErr w:type="spellEnd"/>
+      <w:r>
+        <w:rPr>
+          <w:rFonts w:ascii="Garamond" w:hAnsi="Garamond"/>
+          <w:b/>
+          <w:sz w:val="20"/>
+          <w:szCs w:val="20"/>
+        </w:rPr>
+        <w:t xml:space="preserve"> and ‘CSV’ </w:t>
+      </w:r>
+      <w:proofErr w:type="spellStart"/>
+      <w:r>
+        <w:rPr>
+          <w:rFonts w:ascii="Garamond" w:hAnsi="Garamond"/>
+          <w:b/>
+          <w:sz w:val="20"/>
+          <w:szCs w:val="20"/>
+        </w:rPr>
+        <w:t>CSVFormat</w:t>
+      </w:r>
+      <w:proofErr w:type="spellEnd"/>
+      <w:r>
+        <w:rPr>
+          <w:rFonts w:ascii="Garamond" w:hAnsi="Garamond"/>
+          <w:b/>
+          <w:sz w:val="20"/>
+          <w:szCs w:val="20"/>
+        </w:rPr>
+        <w:t xml:space="preserve">, </w:t>
       </w:r>
       <w:r>
         <w:rPr>
@@ -462,24 +621,37 @@
           <w:sz w:val="20"/>
           <w:szCs w:val="20"/>
         </w:rPr>
-        <w:t>Databot has AsynchronousCsvLineWriter</w:t>
-      </w:r>
-      <w:r>
-        <w:rPr>
-          <w:rFonts w:ascii="Garamond" w:hAnsi="Garamond"/>
+        <w:t xml:space="preserve">Databot has </w:t>
+      </w:r>
+      <w:proofErr w:type="spellStart"/>
+      <w:r>
+        <w:rPr>
+          <w:rFonts w:ascii="Garamond" w:hAnsi="Garamond"/>
+          <w:b/>
           <w:sz w:val="20"/>
           <w:szCs w:val="20"/>
         </w:rPr>
-        <w:t xml:space="preserve">, which also uses </w:t>
-      </w:r>
+        <w:t>AsynchronousCsvLineWriter</w:t>
+      </w:r>
+      <w:proofErr w:type="spellEnd"/>
       <w:r>
         <w:rPr>
           <w:rFonts w:ascii="Garamond" w:hAnsi="Garamond"/>
           <w:sz w:val="20"/>
           <w:szCs w:val="20"/>
         </w:rPr>
+        <w:t xml:space="preserve">, which also uses </w:t>
+      </w:r>
+      <w:proofErr w:type="spellStart"/>
+      <w:r>
+        <w:rPr>
+          <w:rFonts w:ascii="Garamond" w:hAnsi="Garamond"/>
+          <w:sz w:val="20"/>
+          <w:szCs w:val="20"/>
+        </w:rPr>
         <w:t>CSVFormatter</w:t>
       </w:r>
+      <w:proofErr w:type="spellEnd"/>
       <w:r>
         <w:rPr>
           <w:rFonts w:ascii="Garamond" w:hAnsi="Garamond"/>
@@ -1515,6 +1687,29 @@
       <w:u w:val="single"/>
     </w:rPr>
   </w:style>
+  <w:style w:type="paragraph" w:styleId="DocumentMap">
+    <w:name w:val="Document Map"/>
+    <w:basedOn w:val="Normal"/>
+    <w:link w:val="DocumentMapChar"/>
+    <w:uiPriority w:val="99"/>
+    <w:semiHidden/>
+    <w:unhideWhenUsed/>
+    <w:rsid w:val="00431873"/>
+    <w:rPr>
+      <w:rFonts w:ascii="Times New Roman" w:hAnsi="Times New Roman" w:cs="Times New Roman"/>
+    </w:rPr>
+  </w:style>
+  <w:style w:type="character" w:customStyle="1" w:styleId="DocumentMapChar">
+    <w:name w:val="Document Map Char"/>
+    <w:basedOn w:val="DefaultParagraphFont"/>
+    <w:link w:val="DocumentMap"/>
+    <w:uiPriority w:val="99"/>
+    <w:semiHidden/>
+    <w:rsid w:val="00431873"/>
+    <w:rPr>
+      <w:rFonts w:ascii="Times New Roman" w:hAnsi="Times New Roman" w:cs="Times New Roman"/>
+    </w:rPr>
+  </w:style>
 </w:styles>
 </file>
 

</xml_diff>

<commit_message>
'headers' command filters headers based on a regular expression (2): regular expression applied to name, not field specification
</commit_message>
<xml_diff>
--- a/doc/Events CSV (events-csv) TODO.docx
+++ b/doc/Events CSV (events-csv) TODO.docx
@@ -14,15 +14,7 @@
         <w:rPr>
           <w:rFonts w:ascii="Garamond" w:hAnsi="Garamond"/>
         </w:rPr>
-        <w:t>Events CSV</w:t>
-      </w:r>
-      <w:bookmarkStart w:id="0" w:name="_GoBack"/>
-      <w:bookmarkEnd w:id="0"/>
-      <w:r>
-        <w:rPr>
-          <w:rFonts w:ascii="Garamond" w:hAnsi="Garamond"/>
-        </w:rPr>
-        <w:t xml:space="preserve"> (events-csv)</w:t>
+        <w:t>Events CSV (events-csv)</w:t>
       </w:r>
       <w:r>
         <w:rPr>
@@ -30,20 +22,6 @@
         </w:rPr>
         <w:t xml:space="preserve"> TODO</w:t>
       </w:r>
-    </w:p>
-    <w:p>
-      <w:pPr>
-        <w:rPr>
-          <w:rFonts w:ascii="Garamond" w:hAnsi="Garamond"/>
-        </w:rPr>
-      </w:pPr>
-    </w:p>
-    <w:p>
-      <w:pPr>
-        <w:rPr>
-          <w:rFonts w:ascii="Garamond" w:hAnsi="Garamond"/>
-        </w:rPr>
-      </w:pPr>
     </w:p>
     <w:p>
       <w:pPr>
@@ -90,6 +68,49 @@
       <w:pPr>
         <w:rPr>
           <w:rFonts w:ascii="Garamond" w:hAnsi="Garamond"/>
+        </w:rPr>
+      </w:pPr>
+      <w:r>
+        <w:rPr>
+          <w:rFonts w:ascii="Garamond" w:hAnsi="Garamond"/>
+        </w:rPr>
+        <w:t xml:space="preserve">csv header </w:t>
+      </w:r>
+      <w:r>
+        <w:rPr>
+          <w:rFonts w:ascii="Garamond" w:hAnsi="Garamond"/>
+        </w:rPr>
+        <w:t>–</w:t>
+      </w:r>
+      <w:r>
+        <w:rPr>
+          <w:rFonts w:ascii="Garamond" w:hAnsi="Garamond"/>
+        </w:rPr>
+        <w:t>last</w:t>
+      </w:r>
+      <w:r>
+        <w:rPr>
+          <w:rFonts w:ascii="Garamond" w:hAnsi="Garamond"/>
+        </w:rPr>
+        <w:t xml:space="preserve"> </w:t>
+      </w:r>
+      <w:r>
+        <w:rPr>
+          <w:rFonts w:ascii="Garamond" w:hAnsi="Garamond"/>
+        </w:rPr>
+        <w:t xml:space="preserve">’mp-train-location’ </w:t>
+      </w:r>
+      <w:r>
+        <w:rPr>
+          <w:rFonts w:ascii="Garamond" w:hAnsi="Garamond"/>
+        </w:rPr>
+        <w:t>&lt;file&gt;</w:t>
+      </w:r>
+    </w:p>
+    <w:p>
+      <w:pPr>
+        <w:rPr>
+          <w:rFonts w:ascii="Garamond" w:hAnsi="Garamond"/>
           <w:color w:val="000000" w:themeColor="text1"/>
         </w:rPr>
       </w:pPr>
@@ -98,234 +119,79 @@
           <w:rFonts w:ascii="Garamond" w:hAnsi="Garamond"/>
           <w:color w:val="000000" w:themeColor="text1"/>
         </w:rPr>
-        <w:t xml:space="preserve">csv header </w:t>
-      </w:r>
-      <w:r>
-        <w:rPr>
-          <w:rFonts w:ascii="Garamond" w:hAnsi="Garamond"/>
-        </w:rPr>
-        <w:t xml:space="preserve">--last </w:t>
+        <w:br/>
+      </w:r>
+      <w:bookmarkStart w:id="0" w:name="_GoBack"/>
+      <w:bookmarkEnd w:id="0"/>
+      <w:r>
+        <w:rPr>
+          <w:rFonts w:ascii="Garamond" w:hAnsi="Garamond"/>
+          <w:color w:val="000000" w:themeColor="text1"/>
+        </w:rPr>
+        <w:t xml:space="preserve">csv </w:t>
       </w:r>
       <w:r>
         <w:rPr>
           <w:rFonts w:ascii="Garamond" w:hAnsi="Garamond"/>
           <w:color w:val="00B0F0"/>
         </w:rPr>
-        <w:t>--regex=’</w:t>
-      </w:r>
-      <w:proofErr w:type="spellStart"/>
+        <w:t>--from &lt;</w:t>
+      </w:r>
       <w:r>
         <w:rPr>
           <w:rFonts w:ascii="Garamond" w:hAnsi="Garamond"/>
           <w:color w:val="00B0F0"/>
         </w:rPr>
-        <w:t>mp</w:t>
-      </w:r>
-      <w:proofErr w:type="spellEnd"/>
+        <w:t>timestamp handled in a central location</w:t>
+      </w:r>
       <w:r>
         <w:rPr>
           <w:rFonts w:ascii="Garamond" w:hAnsi="Garamond"/>
           <w:color w:val="00B0F0"/>
         </w:rPr>
-        <w:t xml:space="preserve">-train-location’ </w:t>
-      </w:r>
-      <w:r>
-        <w:rPr>
-          <w:rFonts w:ascii="Garamond" w:hAnsi="Garamond"/>
-          <w:color w:val="000000" w:themeColor="text1"/>
-        </w:rPr>
-        <w:t>&lt;file&gt;</w:t>
-      </w:r>
-    </w:p>
-    <w:p>
-      <w:pPr>
-        <w:rPr>
-          <w:rFonts w:ascii="Garamond" w:hAnsi="Garamond"/>
-          <w:color w:val="000000" w:themeColor="text1"/>
-        </w:rPr>
-      </w:pPr>
-    </w:p>
-    <w:p>
-      <w:pPr>
-        <w:outlineLvl w:val="0"/>
-        <w:rPr>
-          <w:rFonts w:ascii="Garamond" w:hAnsi="Garamond"/>
-          <w:color w:val="000000" w:themeColor="text1"/>
-        </w:rPr>
-      </w:pPr>
-      <w:r>
-        <w:rPr>
-          <w:rFonts w:ascii="Garamond" w:hAnsi="Garamond"/>
-          <w:color w:val="000000" w:themeColor="text1"/>
-        </w:rPr>
-        <w:t xml:space="preserve">I get the header and </w:t>
-      </w:r>
-      <w:r>
-        <w:rPr>
-          <w:rFonts w:ascii="Garamond" w:hAnsi="Garamond"/>
-          <w:color w:val="000000" w:themeColor="text1"/>
-        </w:rPr>
-        <w:t xml:space="preserve">time information: the header changes </w:t>
-      </w:r>
-      <w:r>
-        <w:rPr>
-          <w:rFonts w:ascii="Garamond" w:hAnsi="Garamond"/>
-          <w:color w:val="000000" w:themeColor="text1"/>
-        </w:rPr>
-        <w:t>apply</w:t>
-      </w:r>
-      <w:r>
-        <w:rPr>
-          <w:rFonts w:ascii="Garamond" w:hAnsi="Garamond"/>
-          <w:color w:val="000000" w:themeColor="text1"/>
-        </w:rPr>
-        <w:t xml:space="preserve"> to events recorded </w:t>
-      </w:r>
-      <w:r>
-        <w:rPr>
-          <w:rFonts w:ascii="Garamond" w:hAnsi="Garamond"/>
-          <w:color w:val="000000" w:themeColor="text1"/>
-        </w:rPr>
-        <w:t>on &lt;&gt; and after.</w:t>
-      </w:r>
-      <w:r>
-        <w:rPr>
-          <w:rFonts w:ascii="Garamond" w:hAnsi="Garamond"/>
-          <w:color w:val="000000" w:themeColor="text1"/>
+        <w:t xml:space="preserve">&gt; </w:t>
+      </w:r>
+      <w:r>
+        <w:rPr>
+          <w:rFonts w:ascii="Garamond" w:hAnsi="Garamond"/>
+          <w:color w:val="00B0F0"/>
+        </w:rPr>
+        <w:t xml:space="preserve">--to &lt;&gt; </w:t>
+      </w:r>
+      <w:r>
+        <w:rPr>
+          <w:rFonts w:ascii="Garamond" w:hAnsi="Garamond"/>
+          <w:color w:val="00B0F0"/>
+        </w:rPr>
+        <w:t xml:space="preserve">-o </w:t>
+      </w:r>
+      <w:r>
+        <w:rPr>
+          <w:rFonts w:ascii="Garamond" w:hAnsi="Garamond"/>
+          <w:color w:val="00B0F0"/>
+        </w:rPr>
+        <w:t>&lt;id-corresponding-to-mpgrams-before&gt;</w:t>
+      </w:r>
+      <w:r>
+        <w:rPr>
+          <w:rFonts w:ascii="Garamond" w:hAnsi="Garamond"/>
+          <w:color w:val="00B0F0"/>
+        </w:rPr>
+        <w:t>,</w:t>
+      </w:r>
+      <w:r>
+        <w:rPr>
+          <w:rFonts w:ascii="Garamond" w:hAnsi="Garamond"/>
+          <w:color w:val="00B0F0"/>
         </w:rPr>
         <w:t xml:space="preserve"> </w:t>
       </w:r>
-    </w:p>
-    <w:p>
-      <w:pPr>
-        <w:rPr>
-          <w:rFonts w:ascii="Garamond" w:hAnsi="Garamond"/>
-          <w:color w:val="000000" w:themeColor="text1"/>
-        </w:rPr>
-      </w:pPr>
-    </w:p>
-    <w:p>
-      <w:pPr>
-        <w:rPr>
-          <w:rFonts w:ascii="Garamond" w:hAnsi="Garamond"/>
-          <w:color w:val="000000" w:themeColor="text1"/>
-        </w:rPr>
-      </w:pPr>
-      <w:r>
-        <w:rPr>
-          <w:rFonts w:ascii="Garamond" w:hAnsi="Garamond"/>
-          <w:color w:val="000000" w:themeColor="text1"/>
-        </w:rPr>
-        <w:t xml:space="preserve">csv </w:t>
-      </w:r>
       <w:r>
         <w:rPr>
           <w:rFonts w:ascii="Garamond" w:hAnsi="Garamond"/>
           <w:color w:val="00B0F0"/>
         </w:rPr>
-        <w:t>--from &lt;</w:t>
-      </w:r>
-      <w:r>
-        <w:rPr>
-          <w:rFonts w:ascii="Garamond" w:hAnsi="Garamond"/>
-          <w:color w:val="00B0F0"/>
-        </w:rPr>
-        <w:t>timestamp handled in a central location</w:t>
-      </w:r>
-      <w:r>
-        <w:rPr>
-          <w:rFonts w:ascii="Garamond" w:hAnsi="Garamond"/>
-          <w:color w:val="00B0F0"/>
-        </w:rPr>
-        <w:t xml:space="preserve">&gt; </w:t>
-      </w:r>
-      <w:r>
-        <w:rPr>
-          <w:rFonts w:ascii="Garamond" w:hAnsi="Garamond"/>
-          <w:color w:val="00B0F0"/>
-        </w:rPr>
-        <w:t xml:space="preserve">--to &lt;&gt; </w:t>
-      </w:r>
-      <w:r>
-        <w:rPr>
-          <w:rFonts w:ascii="Garamond" w:hAnsi="Garamond"/>
-          <w:color w:val="00B0F0"/>
-        </w:rPr>
-        <w:t xml:space="preserve">-o </w:t>
-      </w:r>
-      <w:r>
-        <w:rPr>
-          <w:rFonts w:ascii="Garamond" w:hAnsi="Garamond"/>
-          <w:color w:val="00B0F0"/>
-        </w:rPr>
-        <w:t>&lt;id-corresponding-to-</w:t>
-      </w:r>
-      <w:proofErr w:type="spellStart"/>
-      <w:r>
-        <w:rPr>
-          <w:rFonts w:ascii="Garamond" w:hAnsi="Garamond"/>
-          <w:color w:val="00B0F0"/>
-        </w:rPr>
-        <w:t>mpgrams</w:t>
-      </w:r>
-      <w:proofErr w:type="spellEnd"/>
-      <w:r>
-        <w:rPr>
-          <w:rFonts w:ascii="Garamond" w:hAnsi="Garamond"/>
-          <w:color w:val="00B0F0"/>
-        </w:rPr>
-        <w:t>-before&gt;</w:t>
-      </w:r>
-      <w:r>
-        <w:rPr>
-          <w:rFonts w:ascii="Garamond" w:hAnsi="Garamond"/>
-          <w:color w:val="00B0F0"/>
-        </w:rPr>
-        <w:t>,</w:t>
-      </w:r>
-      <w:r>
-        <w:rPr>
-          <w:rFonts w:ascii="Garamond" w:hAnsi="Garamond"/>
-          <w:color w:val="00B0F0"/>
-        </w:rPr>
-        <w:t xml:space="preserve"> </w:t>
-      </w:r>
-      <w:r>
-        <w:rPr>
-          <w:rFonts w:ascii="Garamond" w:hAnsi="Garamond"/>
-          <w:color w:val="00B0F0"/>
-        </w:rPr>
-        <w:t>&lt;id-corresponding-to-</w:t>
-      </w:r>
-      <w:proofErr w:type="spellStart"/>
-      <w:r>
-        <w:rPr>
-          <w:rFonts w:ascii="Garamond" w:hAnsi="Garamond"/>
-          <w:color w:val="00B0F0"/>
-        </w:rPr>
-        <w:t>mpgrams</w:t>
-      </w:r>
-      <w:proofErr w:type="spellEnd"/>
-      <w:r>
-        <w:rPr>
-          <w:rFonts w:ascii="Garamond" w:hAnsi="Garamond"/>
-          <w:color w:val="00B0F0"/>
-        </w:rPr>
-        <w:t>-</w:t>
-      </w:r>
-      <w:r>
-        <w:rPr>
-          <w:rFonts w:ascii="Garamond" w:hAnsi="Garamond"/>
-          <w:color w:val="00B0F0"/>
-        </w:rPr>
-        <w:t>after</w:t>
-      </w:r>
-      <w:r>
-        <w:rPr>
-          <w:rFonts w:ascii="Garamond" w:hAnsi="Garamond"/>
-          <w:color w:val="00B0F0"/>
-        </w:rPr>
-        <w:t>&gt;</w:t>
+        <w:t>&lt;id-corresponding-to-mpgrams-after&gt;</w:t>
       </w:r>
       <w:r>
         <w:rPr>
@@ -402,21 +268,7 @@
         <w:rPr>
           <w:rFonts w:ascii="Garamond" w:hAnsi="Garamond"/>
         </w:rPr>
-        <w:t>--from / --</w:t>
-      </w:r>
-      <w:proofErr w:type="gramStart"/>
-      <w:r>
-        <w:rPr>
-          <w:rFonts w:ascii="Garamond" w:hAnsi="Garamond"/>
-        </w:rPr>
-        <w:t>to  filters</w:t>
-      </w:r>
-      <w:proofErr w:type="gramEnd"/>
-      <w:r>
-        <w:rPr>
-          <w:rFonts w:ascii="Garamond" w:hAnsi="Garamond"/>
-        </w:rPr>
-        <w:t>.</w:t>
+        <w:t>--from / --to  filters.</w:t>
       </w:r>
     </w:p>
     <w:p>
@@ -465,33 +317,11 @@
           <w:szCs w:val="20"/>
         </w:rPr>
       </w:pPr>
-      <w:proofErr w:type="spellStart"/>
-      <w:r>
-        <w:rPr>
-          <w:rFonts w:ascii="Garamond" w:hAnsi="Garamond"/>
-        </w:rPr>
-        <w:t>CVSFormat</w:t>
-      </w:r>
-      <w:proofErr w:type="spellEnd"/>
-      <w:r>
-        <w:rPr>
-          <w:rFonts w:ascii="Garamond" w:hAnsi="Garamond"/>
-        </w:rPr>
-        <w:t xml:space="preserve">, </w:t>
-      </w:r>
-      <w:proofErr w:type="spellStart"/>
-      <w:r>
-        <w:rPr>
-          <w:rFonts w:ascii="Garamond" w:hAnsi="Garamond"/>
-        </w:rPr>
-        <w:t>CVSFormatter</w:t>
-      </w:r>
-      <w:proofErr w:type="spellEnd"/>
-      <w:r>
-        <w:rPr>
-          <w:rFonts w:ascii="Garamond" w:hAnsi="Garamond"/>
-        </w:rPr>
-        <w:t xml:space="preserve"> –how those match with what’s now in Output.</w:t>
+      <w:r>
+        <w:rPr>
+          <w:rFonts w:ascii="Garamond" w:hAnsi="Garamond"/>
+        </w:rPr>
+        <w:t>CVSFormat, CVSFormatter –how those match with what’s now in Output.</w:t>
       </w:r>
     </w:p>
     <w:p>
@@ -547,47 +377,7 @@
           <w:sz w:val="20"/>
           <w:szCs w:val="20"/>
         </w:rPr>
-        <w:t xml:space="preserve">Reconcile ‘processing’ </w:t>
-      </w:r>
-      <w:proofErr w:type="spellStart"/>
-      <w:r>
-        <w:rPr>
-          <w:rFonts w:ascii="Garamond" w:hAnsi="Garamond"/>
-          <w:b/>
-          <w:sz w:val="20"/>
-          <w:szCs w:val="20"/>
-        </w:rPr>
-        <w:t>OutputFormat</w:t>
-      </w:r>
-      <w:proofErr w:type="spellEnd"/>
-      <w:r>
-        <w:rPr>
-          <w:rFonts w:ascii="Garamond" w:hAnsi="Garamond"/>
-          <w:b/>
-          <w:sz w:val="20"/>
-          <w:szCs w:val="20"/>
-        </w:rPr>
-        <w:t xml:space="preserve"> and ‘CSV’ </w:t>
-      </w:r>
-      <w:proofErr w:type="spellStart"/>
-      <w:r>
-        <w:rPr>
-          <w:rFonts w:ascii="Garamond" w:hAnsi="Garamond"/>
-          <w:b/>
-          <w:sz w:val="20"/>
-          <w:szCs w:val="20"/>
-        </w:rPr>
-        <w:t>CSVFormat</w:t>
-      </w:r>
-      <w:proofErr w:type="spellEnd"/>
-      <w:r>
-        <w:rPr>
-          <w:rFonts w:ascii="Garamond" w:hAnsi="Garamond"/>
-          <w:b/>
-          <w:sz w:val="20"/>
-          <w:szCs w:val="20"/>
-        </w:rPr>
-        <w:t xml:space="preserve">, </w:t>
+        <w:t xml:space="preserve">Reconcile ‘processing’ OutputFormat and ‘CSV’ CSVFormat, </w:t>
       </w:r>
       <w:r>
         <w:rPr>
@@ -619,37 +409,24 @@
           <w:sz w:val="20"/>
           <w:szCs w:val="20"/>
         </w:rPr>
-        <w:t xml:space="preserve">Databot has </w:t>
-      </w:r>
-      <w:proofErr w:type="spellStart"/>
-      <w:r>
-        <w:rPr>
-          <w:rFonts w:ascii="Garamond" w:hAnsi="Garamond"/>
-          <w:b/>
+        <w:t>Databot has AsynchronousCsvLineWriter</w:t>
+      </w:r>
+      <w:r>
+        <w:rPr>
+          <w:rFonts w:ascii="Garamond" w:hAnsi="Garamond"/>
           <w:sz w:val="20"/>
           <w:szCs w:val="20"/>
         </w:rPr>
-        <w:t>AsynchronousCsvLineWriter</w:t>
-      </w:r>
-      <w:proofErr w:type="spellEnd"/>
+        <w:t xml:space="preserve">, which also uses </w:t>
+      </w:r>
       <w:r>
         <w:rPr>
           <w:rFonts w:ascii="Garamond" w:hAnsi="Garamond"/>
           <w:sz w:val="20"/>
           <w:szCs w:val="20"/>
         </w:rPr>
-        <w:t xml:space="preserve">, which also uses </w:t>
-      </w:r>
-      <w:proofErr w:type="spellStart"/>
-      <w:r>
-        <w:rPr>
-          <w:rFonts w:ascii="Garamond" w:hAnsi="Garamond"/>
-          <w:sz w:val="20"/>
-          <w:szCs w:val="20"/>
-        </w:rPr>
         <w:t>CSVFormatter</w:t>
       </w:r>
-      <w:proofErr w:type="spellEnd"/>
       <w:r>
         <w:rPr>
           <w:rFonts w:ascii="Garamond" w:hAnsi="Garamond"/>
@@ -1063,6 +840,119 @@
     </w:lvl>
   </w:abstractNum>
   <w:abstractNum w:abstractNumId="3">
+    <w:nsid w:val="3AC84CAD"/>
+    <w:multiLevelType w:val="hybridMultilevel"/>
+    <w:tmpl w:val="8F20496A"/>
+    <w:lvl w:ilvl="0" w:tplc="04090001">
+      <w:start w:val="1"/>
+      <w:numFmt w:val="bullet"/>
+      <w:lvlText w:val=""/>
+      <w:lvlJc w:val="left"/>
+      <w:pPr>
+        <w:ind w:left="720" w:hanging="360"/>
+      </w:pPr>
+      <w:rPr>
+        <w:rFonts w:ascii="Symbol" w:hAnsi="Symbol" w:hint="default"/>
+      </w:rPr>
+    </w:lvl>
+    <w:lvl w:ilvl="1" w:tplc="04090003" w:tentative="1">
+      <w:start w:val="1"/>
+      <w:numFmt w:val="bullet"/>
+      <w:lvlText w:val="o"/>
+      <w:lvlJc w:val="left"/>
+      <w:pPr>
+        <w:ind w:left="1440" w:hanging="360"/>
+      </w:pPr>
+      <w:rPr>
+        <w:rFonts w:ascii="Courier New" w:hAnsi="Courier New" w:cs="Courier New" w:hint="default"/>
+      </w:rPr>
+    </w:lvl>
+    <w:lvl w:ilvl="2" w:tplc="04090005" w:tentative="1">
+      <w:start w:val="1"/>
+      <w:numFmt w:val="bullet"/>
+      <w:lvlText w:val=""/>
+      <w:lvlJc w:val="left"/>
+      <w:pPr>
+        <w:ind w:left="2160" w:hanging="360"/>
+      </w:pPr>
+      <w:rPr>
+        <w:rFonts w:ascii="Wingdings" w:hAnsi="Wingdings" w:hint="default"/>
+      </w:rPr>
+    </w:lvl>
+    <w:lvl w:ilvl="3" w:tplc="04090001" w:tentative="1">
+      <w:start w:val="1"/>
+      <w:numFmt w:val="bullet"/>
+      <w:lvlText w:val=""/>
+      <w:lvlJc w:val="left"/>
+      <w:pPr>
+        <w:ind w:left="2880" w:hanging="360"/>
+      </w:pPr>
+      <w:rPr>
+        <w:rFonts w:ascii="Symbol" w:hAnsi="Symbol" w:hint="default"/>
+      </w:rPr>
+    </w:lvl>
+    <w:lvl w:ilvl="4" w:tplc="04090003" w:tentative="1">
+      <w:start w:val="1"/>
+      <w:numFmt w:val="bullet"/>
+      <w:lvlText w:val="o"/>
+      <w:lvlJc w:val="left"/>
+      <w:pPr>
+        <w:ind w:left="3600" w:hanging="360"/>
+      </w:pPr>
+      <w:rPr>
+        <w:rFonts w:ascii="Courier New" w:hAnsi="Courier New" w:cs="Courier New" w:hint="default"/>
+      </w:rPr>
+    </w:lvl>
+    <w:lvl w:ilvl="5" w:tplc="04090005" w:tentative="1">
+      <w:start w:val="1"/>
+      <w:numFmt w:val="bullet"/>
+      <w:lvlText w:val=""/>
+      <w:lvlJc w:val="left"/>
+      <w:pPr>
+        <w:ind w:left="4320" w:hanging="360"/>
+      </w:pPr>
+      <w:rPr>
+        <w:rFonts w:ascii="Wingdings" w:hAnsi="Wingdings" w:hint="default"/>
+      </w:rPr>
+    </w:lvl>
+    <w:lvl w:ilvl="6" w:tplc="04090001" w:tentative="1">
+      <w:start w:val="1"/>
+      <w:numFmt w:val="bullet"/>
+      <w:lvlText w:val=""/>
+      <w:lvlJc w:val="left"/>
+      <w:pPr>
+        <w:ind w:left="5040" w:hanging="360"/>
+      </w:pPr>
+      <w:rPr>
+        <w:rFonts w:ascii="Symbol" w:hAnsi="Symbol" w:hint="default"/>
+      </w:rPr>
+    </w:lvl>
+    <w:lvl w:ilvl="7" w:tplc="04090003" w:tentative="1">
+      <w:start w:val="1"/>
+      <w:numFmt w:val="bullet"/>
+      <w:lvlText w:val="o"/>
+      <w:lvlJc w:val="left"/>
+      <w:pPr>
+        <w:ind w:left="5760" w:hanging="360"/>
+      </w:pPr>
+      <w:rPr>
+        <w:rFonts w:ascii="Courier New" w:hAnsi="Courier New" w:cs="Courier New" w:hint="default"/>
+      </w:rPr>
+    </w:lvl>
+    <w:lvl w:ilvl="8" w:tplc="04090005" w:tentative="1">
+      <w:start w:val="1"/>
+      <w:numFmt w:val="bullet"/>
+      <w:lvlText w:val=""/>
+      <w:lvlJc w:val="left"/>
+      <w:pPr>
+        <w:ind w:left="6480" w:hanging="360"/>
+      </w:pPr>
+      <w:rPr>
+        <w:rFonts w:ascii="Wingdings" w:hAnsi="Wingdings" w:hint="default"/>
+      </w:rPr>
+    </w:lvl>
+  </w:abstractNum>
+  <w:abstractNum w:abstractNumId="4">
     <w:nsid w:val="45297BD3"/>
     <w:multiLevelType w:val="hybridMultilevel"/>
     <w:tmpl w:val="36CE0F7A"/>
@@ -1185,6 +1075,9 @@
     <w:abstractNumId w:val="2"/>
   </w:num>
   <w:num w:numId="4">
+    <w:abstractNumId w:val="4"/>
+  </w:num>
+  <w:num w:numId="5">
     <w:abstractNumId w:val="3"/>
   </w:num>
 </w:numbering>

</xml_diff>

<commit_message>
adjustments to the wrapper script, implementation of https://kb.novaordis.com/index.php/Bash_Processing_of_Command_Line_Parameters_that_Include_Spaces
</commit_message>
<xml_diff>
--- a/doc/Events CSV (events-csv) TODO.docx
+++ b/doc/Events CSV (events-csv) TODO.docx
@@ -29,6 +29,459 @@
           <w:rFonts w:ascii="Garamond" w:hAnsi="Garamond"/>
         </w:rPr>
       </w:pPr>
+    </w:p>
+    <w:p>
+      <w:pPr>
+        <w:rPr>
+          <w:rFonts w:ascii="Garamond" w:hAnsi="Garamond"/>
+        </w:rPr>
+      </w:pPr>
+    </w:p>
+    <w:p>
+      <w:pPr>
+        <w:pStyle w:val="ListParagraph"/>
+        <w:numPr>
+          <w:ilvl w:val="0"/>
+          <w:numId w:val="6"/>
+        </w:numPr>
+        <w:rPr>
+          <w:rFonts w:ascii="Garamond" w:hAnsi="Garamond"/>
+        </w:rPr>
+      </w:pPr>
+      <w:r>
+        <w:rPr>
+          <w:rFonts w:ascii="Garamond" w:hAnsi="Garamond"/>
+        </w:rPr>
+        <w:t xml:space="preserve">NOKB the “space-separated parameter transmission” </w:t>
+      </w:r>
+      <w:r>
+        <w:rPr>
+          <w:rFonts w:ascii="Garamond" w:hAnsi="Garamond"/>
+        </w:rPr>
+        <w:t xml:space="preserve">-&gt; </w:t>
+      </w:r>
+      <w:r>
+        <w:rPr>
+          <w:rFonts w:ascii="Garamond" w:hAnsi="Garamond"/>
+        </w:rPr>
+        <w:t>csv.</w:t>
+      </w:r>
+    </w:p>
+    <w:p>
+      <w:pPr>
+        <w:pStyle w:val="ListParagraph"/>
+        <w:rPr>
+          <w:rFonts w:ascii="Garamond" w:hAnsi="Garamond"/>
+        </w:rPr>
+      </w:pPr>
+      <w:bookmarkStart w:id="0" w:name="_GoBack"/>
+      <w:bookmarkEnd w:id="0"/>
+    </w:p>
+    <w:p>
+      <w:pPr>
+        <w:pStyle w:val="ListParagraph"/>
+        <w:numPr>
+          <w:ilvl w:val="0"/>
+          <w:numId w:val="6"/>
+        </w:numPr>
+        <w:rPr>
+          <w:rFonts w:ascii="Garamond" w:hAnsi="Garamond"/>
+        </w:rPr>
+      </w:pPr>
+      <w:r>
+        <w:rPr>
+          <w:rFonts w:ascii="Garamond" w:hAnsi="Garamond"/>
+        </w:rPr>
+        <w:t xml:space="preserve">Rename </w:t>
+      </w:r>
+      <w:proofErr w:type="gramStart"/>
+      <w:r>
+        <w:rPr>
+          <w:rFonts w:ascii="Garamond" w:hAnsi="Garamond"/>
+        </w:rPr>
+        <w:t xml:space="preserve">https://kb.novaordis.com/index.php/Bash_Environment_Variables </w:t>
+      </w:r>
+      <w:r>
+        <w:rPr>
+          <w:rFonts w:ascii="Garamond" w:hAnsi="Garamond"/>
+        </w:rPr>
+        <w:t xml:space="preserve"> “</w:t>
+      </w:r>
+      <w:proofErr w:type="gramEnd"/>
+      <w:r>
+        <w:rPr>
+          <w:rFonts w:ascii="Garamond" w:hAnsi="Garamond"/>
+        </w:rPr>
+        <w:t>Bash Environment Variables</w:t>
+      </w:r>
+      <w:r>
+        <w:rPr>
+          <w:rFonts w:ascii="Garamond" w:hAnsi="Garamond"/>
+        </w:rPr>
+        <w:t>” to “Bash Built-in Variables”</w:t>
+      </w:r>
+    </w:p>
+    <w:p>
+      <w:pPr>
+        <w:pStyle w:val="ListParagraph"/>
+        <w:rPr>
+          <w:rFonts w:ascii="Garamond" w:hAnsi="Garamond"/>
+        </w:rPr>
+      </w:pPr>
+    </w:p>
+    <w:p>
+      <w:pPr>
+        <w:pStyle w:val="ListParagraph"/>
+        <w:numPr>
+          <w:ilvl w:val="0"/>
+          <w:numId w:val="6"/>
+        </w:numPr>
+        <w:rPr>
+          <w:rFonts w:ascii="Garamond" w:hAnsi="Garamond"/>
+        </w:rPr>
+      </w:pPr>
+      <w:r>
+        <w:rPr>
+          <w:rFonts w:ascii="Garamond" w:hAnsi="Garamond"/>
+        </w:rPr>
+        <w:t>Understand single quoted and double quoted arguments passed down to the Java level.</w:t>
+      </w:r>
+    </w:p>
+    <w:p>
+      <w:pPr>
+        <w:pStyle w:val="ListParagraph"/>
+        <w:numPr>
+          <w:ilvl w:val="1"/>
+          <w:numId w:val="6"/>
+        </w:numPr>
+        <w:rPr>
+          <w:rFonts w:ascii="Garamond" w:hAnsi="Garamond"/>
+        </w:rPr>
+      </w:pPr>
+      <w:r>
+        <w:rPr>
+          <w:rFonts w:ascii="Garamond" w:hAnsi="Garamond"/>
+        </w:rPr>
+        <w:t>Experiment with single quotes and double quotes to a Java process</w:t>
+      </w:r>
+    </w:p>
+    <w:p>
+      <w:pPr>
+        <w:pStyle w:val="ListParagraph"/>
+        <w:numPr>
+          <w:ilvl w:val="1"/>
+          <w:numId w:val="6"/>
+        </w:numPr>
+        <w:rPr>
+          <w:rFonts w:ascii="Garamond" w:hAnsi="Garamond"/>
+        </w:rPr>
+      </w:pPr>
+      <w:r>
+        <w:rPr>
+          <w:rFonts w:ascii="Garamond" w:hAnsi="Garamond"/>
+        </w:rPr>
+        <w:t>Come up with the best way to handle it.</w:t>
+      </w:r>
+    </w:p>
+    <w:p>
+      <w:pPr>
+        <w:pStyle w:val="ListParagraph"/>
+        <w:numPr>
+          <w:ilvl w:val="1"/>
+          <w:numId w:val="6"/>
+        </w:numPr>
+        <w:rPr>
+          <w:rFonts w:ascii="Garamond" w:hAnsi="Garamond"/>
+        </w:rPr>
+      </w:pPr>
+      <w:r>
+        <w:rPr>
+          <w:rFonts w:ascii="Garamond" w:hAnsi="Garamond"/>
+        </w:rPr>
+        <w:t xml:space="preserve">Encapsulate in bash code and place it in </w:t>
+      </w:r>
+      <w:hyperlink r:id="rId5" w:history="1">
+        <w:r>
+          <w:rPr>
+            <w:rStyle w:val="Hyperlink"/>
+            <w:rFonts w:ascii="Garamond" w:hAnsi="Garamond"/>
+          </w:rPr>
+          <w:t>https://kb.novaordis.com/index.php/Bash-wrapper-functions</w:t>
+        </w:r>
+      </w:hyperlink>
+    </w:p>
+    <w:p>
+      <w:pPr>
+        <w:pStyle w:val="ListParagraph"/>
+        <w:numPr>
+          <w:ilvl w:val="1"/>
+          <w:numId w:val="6"/>
+        </w:numPr>
+        <w:rPr>
+          <w:rFonts w:ascii="Garamond" w:hAnsi="Garamond"/>
+        </w:rPr>
+      </w:pPr>
+      <w:r>
+        <w:rPr>
+          <w:rFonts w:ascii="Garamond" w:hAnsi="Garamond"/>
+        </w:rPr>
+        <w:t xml:space="preserve">Document it and link it from </w:t>
+      </w:r>
+      <w:hyperlink r:id="rId6" w:history="1">
+        <w:r>
+          <w:rPr>
+            <w:rStyle w:val="Hyperlink"/>
+            <w:rFonts w:ascii="Garamond" w:hAnsi="Garamond"/>
+          </w:rPr>
+          <w:t>https://kb.novaordis.com/index.php/Bash_Command_Line_Evaluation_Process</w:t>
+        </w:r>
+      </w:hyperlink>
+      <w:r>
+        <w:rPr>
+          <w:rFonts w:ascii="Garamond" w:hAnsi="Garamond"/>
+        </w:rPr>
+        <w:t xml:space="preserve"> </w:t>
+      </w:r>
+    </w:p>
+    <w:p>
+      <w:pPr>
+        <w:pStyle w:val="ListParagraph"/>
+        <w:numPr>
+          <w:ilvl w:val="1"/>
+          <w:numId w:val="6"/>
+        </w:numPr>
+        <w:rPr>
+          <w:rFonts w:ascii="Garamond" w:hAnsi="Garamond"/>
+        </w:rPr>
+      </w:pPr>
+      <w:r>
+        <w:rPr>
+          <w:rFonts w:ascii="Garamond" w:hAnsi="Garamond"/>
+        </w:rPr>
+        <w:t xml:space="preserve">Apply it to CSV so </w:t>
+      </w:r>
+      <w:r>
+        <w:rPr>
+          <w:rFonts w:ascii="Garamond" w:hAnsi="Garamond"/>
+        </w:rPr>
+        <w:t>csv -d --from '09/22/17 12:03:03' -o 45, 540 ./metrics.csv</w:t>
+      </w:r>
+      <w:r>
+        <w:rPr>
+          <w:rFonts w:ascii="Garamond" w:hAnsi="Garamond"/>
+        </w:rPr>
+        <w:t xml:space="preserve"> sends the timestamp as a unit all the way to </w:t>
+      </w:r>
+      <w:proofErr w:type="spellStart"/>
+      <w:r>
+        <w:rPr>
+          <w:rFonts w:ascii="Garamond" w:hAnsi="Garamond"/>
+        </w:rPr>
+        <w:t>Query.fromArguments</w:t>
+      </w:r>
+      <w:proofErr w:type="spellEnd"/>
+      <w:r>
+        <w:rPr>
+          <w:rFonts w:ascii="Garamond" w:hAnsi="Garamond"/>
+        </w:rPr>
+        <w:t>()</w:t>
+      </w:r>
+    </w:p>
+    <w:p>
+      <w:pPr>
+        <w:pStyle w:val="ListParagraph"/>
+        <w:numPr>
+          <w:ilvl w:val="1"/>
+          <w:numId w:val="6"/>
+        </w:numPr>
+        <w:rPr>
+          <w:rFonts w:ascii="Garamond" w:hAnsi="Garamond"/>
+        </w:rPr>
+      </w:pPr>
+      <w:r>
+        <w:rPr>
+          <w:rFonts w:ascii="Garamond" w:hAnsi="Garamond"/>
+        </w:rPr>
+        <w:t xml:space="preserve">Continue with </w:t>
+      </w:r>
+      <w:proofErr w:type="spellStart"/>
+      <w:r>
+        <w:rPr>
+          <w:rFonts w:ascii="Garamond" w:hAnsi="Garamond"/>
+        </w:rPr>
+        <w:t>TimeQueries</w:t>
+      </w:r>
+      <w:proofErr w:type="spellEnd"/>
+      <w:r>
+        <w:rPr>
+          <w:rFonts w:ascii="Garamond" w:hAnsi="Garamond"/>
+        </w:rPr>
+        <w:t>.</w:t>
+      </w:r>
+    </w:p>
+    <w:p>
+      <w:pPr>
+        <w:pStyle w:val="ListParagraph"/>
+        <w:rPr>
+          <w:rFonts w:ascii="Garamond" w:hAnsi="Garamond"/>
+          <w:b/>
+        </w:rPr>
+      </w:pPr>
+    </w:p>
+    <w:p>
+      <w:pPr>
+        <w:pStyle w:val="ListParagraph"/>
+        <w:numPr>
+          <w:ilvl w:val="0"/>
+          <w:numId w:val="6"/>
+        </w:numPr>
+        <w:rPr>
+          <w:rFonts w:ascii="Garamond" w:hAnsi="Garamond"/>
+          <w:b/>
+        </w:rPr>
+      </w:pPr>
+      <w:r>
+        <w:rPr>
+          <w:rFonts w:ascii="Garamond" w:hAnsi="Garamond"/>
+          <w:b/>
+        </w:rPr>
+        <w:t>Time Queries (--from, --to)</w:t>
+      </w:r>
+    </w:p>
+    <w:p>
+      <w:pPr>
+        <w:pStyle w:val="ListParagraph"/>
+        <w:numPr>
+          <w:ilvl w:val="1"/>
+          <w:numId w:val="6"/>
+        </w:numPr>
+        <w:rPr>
+          <w:rFonts w:ascii="Garamond" w:hAnsi="Garamond"/>
+        </w:rPr>
+      </w:pPr>
+      <w:r>
+        <w:rPr>
+          <w:rFonts w:ascii="Garamond" w:hAnsi="Garamond"/>
+        </w:rPr>
+        <w:t>Consider whether to allow for both --from=’…’ and --from ‘…’.</w:t>
+      </w:r>
+    </w:p>
+    <w:p>
+      <w:pPr>
+        <w:pStyle w:val="ListParagraph"/>
+        <w:numPr>
+          <w:ilvl w:val="1"/>
+          <w:numId w:val="6"/>
+        </w:numPr>
+        <w:rPr>
+          <w:rFonts w:ascii="Garamond" w:hAnsi="Garamond"/>
+        </w:rPr>
+      </w:pPr>
+      <w:r>
+        <w:rPr>
+          <w:rFonts w:ascii="Garamond" w:hAnsi="Garamond"/>
+        </w:rPr>
+        <w:t xml:space="preserve">Return to </w:t>
+      </w:r>
+      <w:proofErr w:type="spellStart"/>
+      <w:r>
+        <w:rPr>
+          <w:rFonts w:ascii="Garamond" w:hAnsi="Garamond"/>
+        </w:rPr>
+        <w:t>QueryTest</w:t>
+      </w:r>
+      <w:proofErr w:type="spellEnd"/>
+      <w:r>
+        <w:rPr>
+          <w:rFonts w:ascii="Garamond" w:hAnsi="Garamond"/>
+        </w:rPr>
+        <w:t>.</w:t>
+      </w:r>
+      <w:r>
+        <w:t xml:space="preserve"> </w:t>
+      </w:r>
+      <w:proofErr w:type="spellStart"/>
+      <w:r>
+        <w:rPr>
+          <w:rFonts w:ascii="Garamond" w:hAnsi="Garamond"/>
+        </w:rPr>
+        <w:t>fromArguments_</w:t>
+      </w:r>
+      <w:proofErr w:type="gramStart"/>
+      <w:r>
+        <w:rPr>
+          <w:rFonts w:ascii="Garamond" w:hAnsi="Garamond"/>
+        </w:rPr>
+        <w:t>TimeQuery</w:t>
+      </w:r>
+      <w:proofErr w:type="spellEnd"/>
+      <w:r>
+        <w:rPr>
+          <w:rFonts w:ascii="Garamond" w:hAnsi="Garamond"/>
+        </w:rPr>
+        <w:t>(</w:t>
+      </w:r>
+      <w:proofErr w:type="gramEnd"/>
+      <w:r>
+        <w:rPr>
+          <w:rFonts w:ascii="Garamond" w:hAnsi="Garamond"/>
+        </w:rPr>
+        <w:t>)</w:t>
+      </w:r>
+    </w:p>
+    <w:p>
+      <w:pPr>
+        <w:pStyle w:val="ListParagraph"/>
+        <w:numPr>
+          <w:ilvl w:val="1"/>
+          <w:numId w:val="6"/>
+        </w:numPr>
+        <w:rPr>
+          <w:rFonts w:ascii="Garamond" w:hAnsi="Garamond"/>
+        </w:rPr>
+      </w:pPr>
+      <w:r>
+        <w:rPr>
+          <w:rFonts w:ascii="Garamond" w:hAnsi="Garamond"/>
+        </w:rPr>
+        <w:t>Header handling – should be keep track of the last header, so we have more info about the timed events, or the self-contained information is sufficient.</w:t>
+      </w:r>
+    </w:p>
+    <w:p>
+      <w:pPr>
+        <w:pStyle w:val="ListParagraph"/>
+        <w:numPr>
+          <w:ilvl w:val="1"/>
+          <w:numId w:val="6"/>
+        </w:numPr>
+        <w:rPr>
+          <w:rFonts w:ascii="Garamond" w:hAnsi="Garamond"/>
+        </w:rPr>
+      </w:pPr>
+      <w:r>
+        <w:rPr>
+          <w:rFonts w:ascii="Garamond" w:hAnsi="Garamond"/>
+        </w:rPr>
+        <w:t>The timestamp should be handled in a central location, probably in nu. Hook up with “Timestamp”.</w:t>
+      </w:r>
+    </w:p>
+    <w:p>
+      <w:pPr>
+        <w:pStyle w:val="ListParagraph"/>
+        <w:numPr>
+          <w:ilvl w:val="1"/>
+          <w:numId w:val="6"/>
+        </w:numPr>
+        <w:rPr>
+          <w:rFonts w:ascii="Garamond" w:hAnsi="Garamond"/>
+        </w:rPr>
+      </w:pPr>
+      <w:r>
+        <w:rPr>
+          <w:rFonts w:ascii="Garamond" w:hAnsi="Garamond"/>
+        </w:rPr>
+        <w:t>A time query should be pushed into the parser’s API, because we can optimize by not parsing complex events if they do not fall within the time window.</w:t>
+      </w:r>
     </w:p>
     <w:p>
       <w:pPr>
@@ -70,39 +523,190 @@
           <w:rFonts w:ascii="Garamond" w:hAnsi="Garamond"/>
         </w:rPr>
       </w:pPr>
-      <w:r>
-        <w:rPr>
-          <w:rFonts w:ascii="Garamond" w:hAnsi="Garamond"/>
-        </w:rPr>
-        <w:t xml:space="preserve">csv header </w:t>
-      </w:r>
-      <w:r>
-        <w:rPr>
-          <w:rFonts w:ascii="Garamond" w:hAnsi="Garamond"/>
-        </w:rPr>
-        <w:t>–</w:t>
-      </w:r>
-      <w:r>
-        <w:rPr>
-          <w:rFonts w:ascii="Garamond" w:hAnsi="Garamond"/>
-        </w:rPr>
-        <w:t>last</w:t>
-      </w:r>
-      <w:r>
-        <w:rPr>
-          <w:rFonts w:ascii="Garamond" w:hAnsi="Garamond"/>
+    </w:p>
+    <w:p>
+      <w:pPr>
+        <w:rPr>
+          <w:rFonts w:ascii="Garamond" w:hAnsi="Garamond"/>
+        </w:rPr>
+      </w:pPr>
+      <w:r>
+        <w:rPr>
+          <w:rFonts w:ascii="Garamond" w:hAnsi="Garamond"/>
+        </w:rPr>
+        <w:t>csv headers --last 'jhq0[1,4</w:t>
+      </w:r>
+      <w:proofErr w:type="gramStart"/>
+      <w:r>
+        <w:rPr>
+          <w:rFonts w:ascii="Garamond" w:hAnsi="Garamond"/>
+        </w:rPr>
+        <w:t>].*</w:t>
+      </w:r>
+      <w:proofErr w:type="spellStart"/>
+      <w:proofErr w:type="gramEnd"/>
+      <w:r>
+        <w:rPr>
+          <w:rFonts w:ascii="Garamond" w:hAnsi="Garamond"/>
+        </w:rPr>
+        <w:t>mp</w:t>
+      </w:r>
+      <w:proofErr w:type="spellEnd"/>
+      <w:r>
+        <w:rPr>
+          <w:rFonts w:ascii="Garamond" w:hAnsi="Garamond"/>
+        </w:rPr>
+        <w:t>-grams.*</w:t>
+      </w:r>
+      <w:proofErr w:type="spellStart"/>
+      <w:r>
+        <w:rPr>
+          <w:rFonts w:ascii="Garamond" w:hAnsi="Garamond"/>
+        </w:rPr>
+        <w:t>onsumerCount</w:t>
+      </w:r>
+      <w:proofErr w:type="spellEnd"/>
+      <w:r>
+        <w:rPr>
+          <w:rFonts w:ascii="Garamond" w:hAnsi="Garamond"/>
+        </w:rPr>
+        <w:t>' ./metrics.csv</w:t>
+      </w:r>
+    </w:p>
+    <w:p>
+      <w:pPr>
+        <w:rPr>
+          <w:rFonts w:ascii="Garamond" w:hAnsi="Garamond"/>
+          <w:color w:val="000000" w:themeColor="text1"/>
+        </w:rPr>
+      </w:pPr>
+      <w:r>
+        <w:rPr>
+          <w:rFonts w:ascii="Garamond" w:hAnsi="Garamond"/>
+          <w:color w:val="000000" w:themeColor="text1"/>
+        </w:rPr>
+        <w:br/>
+      </w:r>
+      <w:r>
+        <w:rPr>
+          <w:rFonts w:ascii="Garamond" w:hAnsi="Garamond"/>
+          <w:color w:val="000000" w:themeColor="text1"/>
+        </w:rPr>
+        <w:t xml:space="preserve">csv </w:t>
+      </w:r>
+      <w:r>
+        <w:rPr>
+          <w:rFonts w:ascii="Garamond" w:hAnsi="Garamond"/>
+          <w:color w:val="00B0F0"/>
+        </w:rPr>
+        <w:t>--from &lt;</w:t>
+      </w:r>
+      <w:r>
+        <w:rPr>
+          <w:rFonts w:ascii="Garamond" w:hAnsi="Garamond"/>
+          <w:color w:val="00B0F0"/>
+        </w:rPr>
+        <w:t>timestamp handled in a central location</w:t>
+      </w:r>
+      <w:r>
+        <w:rPr>
+          <w:rFonts w:ascii="Garamond" w:hAnsi="Garamond"/>
+          <w:color w:val="00B0F0"/>
+        </w:rPr>
+        <w:t xml:space="preserve">&gt; </w:t>
+      </w:r>
+      <w:r>
+        <w:rPr>
+          <w:rFonts w:ascii="Garamond" w:hAnsi="Garamond"/>
+          <w:color w:val="00B0F0"/>
+        </w:rPr>
+        <w:t xml:space="preserve">--to &lt;&gt; </w:t>
+      </w:r>
+      <w:r>
+        <w:rPr>
+          <w:rFonts w:ascii="Garamond" w:hAnsi="Garamond"/>
+          <w:color w:val="00B0F0"/>
+        </w:rPr>
+        <w:t xml:space="preserve">-o </w:t>
+      </w:r>
+      <w:r>
+        <w:rPr>
+          <w:rFonts w:ascii="Garamond" w:hAnsi="Garamond"/>
+          <w:color w:val="00B0F0"/>
+        </w:rPr>
+        <w:t>&lt;id-corresponding-to-</w:t>
+      </w:r>
+      <w:proofErr w:type="spellStart"/>
+      <w:r>
+        <w:rPr>
+          <w:rFonts w:ascii="Garamond" w:hAnsi="Garamond"/>
+          <w:color w:val="00B0F0"/>
+        </w:rPr>
+        <w:t>mpgrams</w:t>
+      </w:r>
+      <w:proofErr w:type="spellEnd"/>
+      <w:r>
+        <w:rPr>
+          <w:rFonts w:ascii="Garamond" w:hAnsi="Garamond"/>
+          <w:color w:val="00B0F0"/>
+        </w:rPr>
+        <w:t>-before&gt;</w:t>
+      </w:r>
+      <w:r>
+        <w:rPr>
+          <w:rFonts w:ascii="Garamond" w:hAnsi="Garamond"/>
+          <w:color w:val="00B0F0"/>
+        </w:rPr>
+        <w:t>,</w:t>
+      </w:r>
+      <w:r>
+        <w:rPr>
+          <w:rFonts w:ascii="Garamond" w:hAnsi="Garamond"/>
+          <w:color w:val="00B0F0"/>
         </w:rPr>
         <w:t xml:space="preserve"> </w:t>
       </w:r>
       <w:r>
         <w:rPr>
           <w:rFonts w:ascii="Garamond" w:hAnsi="Garamond"/>
-        </w:rPr>
-        <w:t xml:space="preserve">’mp-train-location’ </w:t>
-      </w:r>
-      <w:r>
-        <w:rPr>
-          <w:rFonts w:ascii="Garamond" w:hAnsi="Garamond"/>
+          <w:color w:val="00B0F0"/>
+        </w:rPr>
+        <w:t>&lt;id-corresponding-to-</w:t>
+      </w:r>
+      <w:proofErr w:type="spellStart"/>
+      <w:r>
+        <w:rPr>
+          <w:rFonts w:ascii="Garamond" w:hAnsi="Garamond"/>
+          <w:color w:val="00B0F0"/>
+        </w:rPr>
+        <w:t>mpgrams</w:t>
+      </w:r>
+      <w:proofErr w:type="spellEnd"/>
+      <w:r>
+        <w:rPr>
+          <w:rFonts w:ascii="Garamond" w:hAnsi="Garamond"/>
+          <w:color w:val="00B0F0"/>
+        </w:rPr>
+        <w:t>-after&gt;</w:t>
+      </w:r>
+      <w:r>
+        <w:rPr>
+          <w:rFonts w:ascii="Garamond" w:hAnsi="Garamond"/>
+          <w:color w:val="00B0F0"/>
+        </w:rPr>
+        <w:t>, ….</w:t>
+      </w:r>
+      <w:r>
+        <w:rPr>
+          <w:rFonts w:ascii="Garamond" w:hAnsi="Garamond"/>
+          <w:color w:val="00B0F0"/>
+        </w:rPr>
+        <w:t xml:space="preserve"> </w:t>
+      </w:r>
+      <w:r>
+        <w:rPr>
+          <w:rFonts w:ascii="Garamond" w:hAnsi="Garamond"/>
+          <w:color w:val="00B0F0"/>
         </w:rPr>
         <w:t>&lt;file&gt;</w:t>
       </w:r>
@@ -114,140 +718,24 @@
           <w:color w:val="000000" w:themeColor="text1"/>
         </w:rPr>
       </w:pPr>
-      <w:r>
+    </w:p>
+    <w:p>
+      <w:pPr>
         <w:rPr>
           <w:rFonts w:ascii="Garamond" w:hAnsi="Garamond"/>
           <w:color w:val="000000" w:themeColor="text1"/>
         </w:rPr>
-        <w:br/>
-      </w:r>
-      <w:bookmarkStart w:id="0" w:name="_GoBack"/>
-      <w:bookmarkEnd w:id="0"/>
+      </w:pPr>
       <w:r>
         <w:rPr>
           <w:rFonts w:ascii="Garamond" w:hAnsi="Garamond"/>
           <w:color w:val="000000" w:themeColor="text1"/>
         </w:rPr>
-        <w:t xml:space="preserve">csv </w:t>
-      </w:r>
-      <w:r>
-        <w:rPr>
-          <w:rFonts w:ascii="Garamond" w:hAnsi="Garamond"/>
-          <w:color w:val="00B0F0"/>
-        </w:rPr>
-        <w:t>--from &lt;</w:t>
-      </w:r>
-      <w:r>
-        <w:rPr>
-          <w:rFonts w:ascii="Garamond" w:hAnsi="Garamond"/>
-          <w:color w:val="00B0F0"/>
-        </w:rPr>
-        <w:t>timestamp handled in a central location</w:t>
-      </w:r>
-      <w:r>
-        <w:rPr>
-          <w:rFonts w:ascii="Garamond" w:hAnsi="Garamond"/>
-          <w:color w:val="00B0F0"/>
-        </w:rPr>
-        <w:t xml:space="preserve">&gt; </w:t>
-      </w:r>
-      <w:r>
-        <w:rPr>
-          <w:rFonts w:ascii="Garamond" w:hAnsi="Garamond"/>
-          <w:color w:val="00B0F0"/>
-        </w:rPr>
-        <w:t xml:space="preserve">--to &lt;&gt; </w:t>
-      </w:r>
-      <w:r>
-        <w:rPr>
-          <w:rFonts w:ascii="Garamond" w:hAnsi="Garamond"/>
-          <w:color w:val="00B0F0"/>
-        </w:rPr>
-        <w:t xml:space="preserve">-o </w:t>
-      </w:r>
-      <w:r>
-        <w:rPr>
-          <w:rFonts w:ascii="Garamond" w:hAnsi="Garamond"/>
-          <w:color w:val="00B0F0"/>
-        </w:rPr>
-        <w:t>&lt;id-corresponding-to-mpgrams-before&gt;</w:t>
-      </w:r>
-      <w:r>
-        <w:rPr>
-          <w:rFonts w:ascii="Garamond" w:hAnsi="Garamond"/>
-          <w:color w:val="00B0F0"/>
-        </w:rPr>
-        <w:t>,</w:t>
-      </w:r>
-      <w:r>
-        <w:rPr>
-          <w:rFonts w:ascii="Garamond" w:hAnsi="Garamond"/>
-          <w:color w:val="00B0F0"/>
-        </w:rPr>
-        <w:t xml:space="preserve"> </w:t>
-      </w:r>
-      <w:r>
-        <w:rPr>
-          <w:rFonts w:ascii="Garamond" w:hAnsi="Garamond"/>
-          <w:color w:val="00B0F0"/>
-        </w:rPr>
-        <w:t>&lt;id-corresponding-to-mpgrams-after&gt;</w:t>
-      </w:r>
-      <w:r>
-        <w:rPr>
-          <w:rFonts w:ascii="Garamond" w:hAnsi="Garamond"/>
-          <w:color w:val="00B0F0"/>
-        </w:rPr>
-        <w:t>, ….</w:t>
-      </w:r>
-      <w:r>
-        <w:rPr>
-          <w:rFonts w:ascii="Garamond" w:hAnsi="Garamond"/>
-          <w:color w:val="00B0F0"/>
-        </w:rPr>
-        <w:t xml:space="preserve"> </w:t>
-      </w:r>
-      <w:r>
-        <w:rPr>
-          <w:rFonts w:ascii="Garamond" w:hAnsi="Garamond"/>
-          <w:color w:val="00B0F0"/>
-        </w:rPr>
-        <w:t>&lt;file&gt;</w:t>
-      </w:r>
-    </w:p>
-    <w:p>
-      <w:pPr>
-        <w:rPr>
-          <w:rFonts w:ascii="Garamond" w:hAnsi="Garamond"/>
-          <w:color w:val="000000" w:themeColor="text1"/>
-        </w:rPr>
-      </w:pPr>
-    </w:p>
-    <w:p>
-      <w:pPr>
-        <w:rPr>
-          <w:rFonts w:ascii="Garamond" w:hAnsi="Garamond"/>
-          <w:color w:val="000000" w:themeColor="text1"/>
-        </w:rPr>
-      </w:pPr>
-      <w:r>
-        <w:rPr>
-          <w:rFonts w:ascii="Garamond" w:hAnsi="Garamond"/>
-          <w:color w:val="000000" w:themeColor="text1"/>
-        </w:rPr>
         <w:t xml:space="preserve">With this I get the differences between active and standby and back during a failure event, and I can decide whether HA Franklin works. </w:t>
       </w:r>
     </w:p>
     <w:p>
       <w:pPr>
-        <w:rPr>
-          <w:rFonts w:ascii="Garamond" w:hAnsi="Garamond"/>
-        </w:rPr>
-      </w:pPr>
-    </w:p>
-    <w:p>
-      <w:pPr>
-        <w:pStyle w:val="ListParagraph"/>
         <w:rPr>
           <w:rFonts w:ascii="Garamond" w:hAnsi="Garamond"/>
         </w:rPr>
@@ -268,32 +756,6 @@
         <w:rPr>
           <w:rFonts w:ascii="Garamond" w:hAnsi="Garamond"/>
         </w:rPr>
-        <w:t>--from / --to  filters.</w:t>
-      </w:r>
-    </w:p>
-    <w:p>
-      <w:pPr>
-        <w:pStyle w:val="ListParagraph"/>
-        <w:rPr>
-          <w:rFonts w:ascii="Garamond" w:hAnsi="Garamond"/>
-        </w:rPr>
-      </w:pPr>
-    </w:p>
-    <w:p>
-      <w:pPr>
-        <w:pStyle w:val="ListParagraph"/>
-        <w:numPr>
-          <w:ilvl w:val="0"/>
-          <w:numId w:val="2"/>
-        </w:numPr>
-        <w:rPr>
-          <w:rFonts w:ascii="Garamond" w:hAnsi="Garamond"/>
-        </w:rPr>
-      </w:pPr>
-      <w:r>
-        <w:rPr>
-          <w:rFonts w:ascii="Garamond" w:hAnsi="Garamond"/>
-        </w:rPr>
         <w:t>CSV vs Output</w:t>
       </w:r>
       <w:r>
@@ -317,11 +779,33 @@
           <w:szCs w:val="20"/>
         </w:rPr>
       </w:pPr>
-      <w:r>
-        <w:rPr>
-          <w:rFonts w:ascii="Garamond" w:hAnsi="Garamond"/>
-        </w:rPr>
-        <w:t>CVSFormat, CVSFormatter –how those match with what’s now in Output.</w:t>
+      <w:proofErr w:type="spellStart"/>
+      <w:r>
+        <w:rPr>
+          <w:rFonts w:ascii="Garamond" w:hAnsi="Garamond"/>
+        </w:rPr>
+        <w:t>CVSFormat</w:t>
+      </w:r>
+      <w:proofErr w:type="spellEnd"/>
+      <w:r>
+        <w:rPr>
+          <w:rFonts w:ascii="Garamond" w:hAnsi="Garamond"/>
+        </w:rPr>
+        <w:t xml:space="preserve">, </w:t>
+      </w:r>
+      <w:proofErr w:type="spellStart"/>
+      <w:r>
+        <w:rPr>
+          <w:rFonts w:ascii="Garamond" w:hAnsi="Garamond"/>
+        </w:rPr>
+        <w:t>CVSFormatter</w:t>
+      </w:r>
+      <w:proofErr w:type="spellEnd"/>
+      <w:r>
+        <w:rPr>
+          <w:rFonts w:ascii="Garamond" w:hAnsi="Garamond"/>
+        </w:rPr>
+        <w:t xml:space="preserve"> –how those match with what’s now in Output.</w:t>
       </w:r>
     </w:p>
     <w:p>
@@ -377,7 +861,47 @@
           <w:sz w:val="20"/>
           <w:szCs w:val="20"/>
         </w:rPr>
-        <w:t xml:space="preserve">Reconcile ‘processing’ OutputFormat and ‘CSV’ CSVFormat, </w:t>
+        <w:t xml:space="preserve">Reconcile ‘processing’ </w:t>
+      </w:r>
+      <w:proofErr w:type="spellStart"/>
+      <w:r>
+        <w:rPr>
+          <w:rFonts w:ascii="Garamond" w:hAnsi="Garamond"/>
+          <w:b/>
+          <w:sz w:val="20"/>
+          <w:szCs w:val="20"/>
+        </w:rPr>
+        <w:t>OutputFormat</w:t>
+      </w:r>
+      <w:proofErr w:type="spellEnd"/>
+      <w:r>
+        <w:rPr>
+          <w:rFonts w:ascii="Garamond" w:hAnsi="Garamond"/>
+          <w:b/>
+          <w:sz w:val="20"/>
+          <w:szCs w:val="20"/>
+        </w:rPr>
+        <w:t xml:space="preserve"> and ‘CSV’ </w:t>
+      </w:r>
+      <w:proofErr w:type="spellStart"/>
+      <w:r>
+        <w:rPr>
+          <w:rFonts w:ascii="Garamond" w:hAnsi="Garamond"/>
+          <w:b/>
+          <w:sz w:val="20"/>
+          <w:szCs w:val="20"/>
+        </w:rPr>
+        <w:t>CSVFormat</w:t>
+      </w:r>
+      <w:proofErr w:type="spellEnd"/>
+      <w:r>
+        <w:rPr>
+          <w:rFonts w:ascii="Garamond" w:hAnsi="Garamond"/>
+          <w:b/>
+          <w:sz w:val="20"/>
+          <w:szCs w:val="20"/>
+        </w:rPr>
+        <w:t xml:space="preserve">, </w:t>
       </w:r>
       <w:r>
         <w:rPr>
@@ -409,24 +933,38 @@
           <w:sz w:val="20"/>
           <w:szCs w:val="20"/>
         </w:rPr>
-        <w:t>Databot has AsynchronousCsvLineWriter</w:t>
-      </w:r>
-      <w:r>
-        <w:rPr>
-          <w:rFonts w:ascii="Garamond" w:hAnsi="Garamond"/>
+        <w:lastRenderedPageBreak/>
+        <w:t xml:space="preserve">Databot has </w:t>
+      </w:r>
+      <w:proofErr w:type="spellStart"/>
+      <w:r>
+        <w:rPr>
+          <w:rFonts w:ascii="Garamond" w:hAnsi="Garamond"/>
+          <w:b/>
           <w:sz w:val="20"/>
           <w:szCs w:val="20"/>
         </w:rPr>
-        <w:t xml:space="preserve">, which also uses </w:t>
-      </w:r>
+        <w:t>AsynchronousCsvLineWriter</w:t>
+      </w:r>
+      <w:proofErr w:type="spellEnd"/>
       <w:r>
         <w:rPr>
           <w:rFonts w:ascii="Garamond" w:hAnsi="Garamond"/>
           <w:sz w:val="20"/>
           <w:szCs w:val="20"/>
         </w:rPr>
+        <w:t xml:space="preserve">, which also uses </w:t>
+      </w:r>
+      <w:proofErr w:type="spellStart"/>
+      <w:r>
+        <w:rPr>
+          <w:rFonts w:ascii="Garamond" w:hAnsi="Garamond"/>
+          <w:sz w:val="20"/>
+          <w:szCs w:val="20"/>
+        </w:rPr>
         <w:t>CSVFormatter</w:t>
       </w:r>
+      <w:proofErr w:type="spellEnd"/>
       <w:r>
         <w:rPr>
           <w:rFonts w:ascii="Garamond" w:hAnsi="Garamond"/>
@@ -501,6 +1039,119 @@
 <file path=word/numbering.xml><?xml version="1.0" encoding="utf-8"?>
 <w:numbering xmlns:wpc="http://schemas.microsoft.com/office/word/2010/wordprocessingCanvas" xmlns:mo="http://schemas.microsoft.com/office/mac/office/2008/main" xmlns:mc="http://schemas.openxmlformats.org/markup-compatibility/2006" xmlns:mv="urn:schemas-microsoft-com:mac:vml" xmlns:o="urn:schemas-microsoft-com:office:office" xmlns:r="http://schemas.openxmlformats.org/officeDocument/2006/relationships" xmlns:m="http://schemas.openxmlformats.org/officeDocument/2006/math" xmlns:v="urn:schemas-microsoft-com:vml" xmlns:wp14="http://schemas.microsoft.com/office/word/2010/wordprocessingDrawing" xmlns:wp="http://schemas.openxmlformats.org/drawingml/2006/wordprocessingDrawing" xmlns:w10="urn:schemas-microsoft-com:office:word" xmlns:w="http://schemas.openxmlformats.org/wordprocessingml/2006/main" xmlns:w14="http://schemas.microsoft.com/office/word/2010/wordml" xmlns:w15="http://schemas.microsoft.com/office/word/2012/wordml" xmlns:wpg="http://schemas.microsoft.com/office/word/2010/wordprocessingGroup" xmlns:wpi="http://schemas.microsoft.com/office/word/2010/wordprocessingInk" xmlns:wne="http://schemas.microsoft.com/office/word/2006/wordml" xmlns:wps="http://schemas.microsoft.com/office/word/2010/wordprocessingShape" mc:Ignorable="w14 w15 wp14">
   <w:abstractNum w:abstractNumId="0">
+    <w:nsid w:val="09104894"/>
+    <w:multiLevelType w:val="hybridMultilevel"/>
+    <w:tmpl w:val="1DB04AC6"/>
+    <w:lvl w:ilvl="0" w:tplc="04090001">
+      <w:start w:val="1"/>
+      <w:numFmt w:val="bullet"/>
+      <w:lvlText w:val=""/>
+      <w:lvlJc w:val="left"/>
+      <w:pPr>
+        <w:ind w:left="720" w:hanging="360"/>
+      </w:pPr>
+      <w:rPr>
+        <w:rFonts w:ascii="Symbol" w:hAnsi="Symbol" w:hint="default"/>
+      </w:rPr>
+    </w:lvl>
+    <w:lvl w:ilvl="1" w:tplc="04090003">
+      <w:start w:val="1"/>
+      <w:numFmt w:val="bullet"/>
+      <w:lvlText w:val="o"/>
+      <w:lvlJc w:val="left"/>
+      <w:pPr>
+        <w:ind w:left="1440" w:hanging="360"/>
+      </w:pPr>
+      <w:rPr>
+        <w:rFonts w:ascii="Courier New" w:hAnsi="Courier New" w:cs="Courier New" w:hint="default"/>
+      </w:rPr>
+    </w:lvl>
+    <w:lvl w:ilvl="2" w:tplc="04090005" w:tentative="1">
+      <w:start w:val="1"/>
+      <w:numFmt w:val="bullet"/>
+      <w:lvlText w:val=""/>
+      <w:lvlJc w:val="left"/>
+      <w:pPr>
+        <w:ind w:left="2160" w:hanging="360"/>
+      </w:pPr>
+      <w:rPr>
+        <w:rFonts w:ascii="Wingdings" w:hAnsi="Wingdings" w:hint="default"/>
+      </w:rPr>
+    </w:lvl>
+    <w:lvl w:ilvl="3" w:tplc="04090001" w:tentative="1">
+      <w:start w:val="1"/>
+      <w:numFmt w:val="bullet"/>
+      <w:lvlText w:val=""/>
+      <w:lvlJc w:val="left"/>
+      <w:pPr>
+        <w:ind w:left="2880" w:hanging="360"/>
+      </w:pPr>
+      <w:rPr>
+        <w:rFonts w:ascii="Symbol" w:hAnsi="Symbol" w:hint="default"/>
+      </w:rPr>
+    </w:lvl>
+    <w:lvl w:ilvl="4" w:tplc="04090003" w:tentative="1">
+      <w:start w:val="1"/>
+      <w:numFmt w:val="bullet"/>
+      <w:lvlText w:val="o"/>
+      <w:lvlJc w:val="left"/>
+      <w:pPr>
+        <w:ind w:left="3600" w:hanging="360"/>
+      </w:pPr>
+      <w:rPr>
+        <w:rFonts w:ascii="Courier New" w:hAnsi="Courier New" w:cs="Courier New" w:hint="default"/>
+      </w:rPr>
+    </w:lvl>
+    <w:lvl w:ilvl="5" w:tplc="04090005" w:tentative="1">
+      <w:start w:val="1"/>
+      <w:numFmt w:val="bullet"/>
+      <w:lvlText w:val=""/>
+      <w:lvlJc w:val="left"/>
+      <w:pPr>
+        <w:ind w:left="4320" w:hanging="360"/>
+      </w:pPr>
+      <w:rPr>
+        <w:rFonts w:ascii="Wingdings" w:hAnsi="Wingdings" w:hint="default"/>
+      </w:rPr>
+    </w:lvl>
+    <w:lvl w:ilvl="6" w:tplc="04090001" w:tentative="1">
+      <w:start w:val="1"/>
+      <w:numFmt w:val="bullet"/>
+      <w:lvlText w:val=""/>
+      <w:lvlJc w:val="left"/>
+      <w:pPr>
+        <w:ind w:left="5040" w:hanging="360"/>
+      </w:pPr>
+      <w:rPr>
+        <w:rFonts w:ascii="Symbol" w:hAnsi="Symbol" w:hint="default"/>
+      </w:rPr>
+    </w:lvl>
+    <w:lvl w:ilvl="7" w:tplc="04090003" w:tentative="1">
+      <w:start w:val="1"/>
+      <w:numFmt w:val="bullet"/>
+      <w:lvlText w:val="o"/>
+      <w:lvlJc w:val="left"/>
+      <w:pPr>
+        <w:ind w:left="5760" w:hanging="360"/>
+      </w:pPr>
+      <w:rPr>
+        <w:rFonts w:ascii="Courier New" w:hAnsi="Courier New" w:cs="Courier New" w:hint="default"/>
+      </w:rPr>
+    </w:lvl>
+    <w:lvl w:ilvl="8" w:tplc="04090005" w:tentative="1">
+      <w:start w:val="1"/>
+      <w:numFmt w:val="bullet"/>
+      <w:lvlText w:val=""/>
+      <w:lvlJc w:val="left"/>
+      <w:pPr>
+        <w:ind w:left="6480" w:hanging="360"/>
+      </w:pPr>
+      <w:rPr>
+        <w:rFonts w:ascii="Wingdings" w:hAnsi="Wingdings" w:hint="default"/>
+      </w:rPr>
+    </w:lvl>
+  </w:abstractNum>
+  <w:abstractNum w:abstractNumId="1">
     <w:nsid w:val="1C104C42"/>
     <w:multiLevelType w:val="hybridMultilevel"/>
     <w:tmpl w:val="AA02ADC8"/>
@@ -613,7 +1264,7 @@
       </w:rPr>
     </w:lvl>
   </w:abstractNum>
-  <w:abstractNum w:abstractNumId="1">
+  <w:abstractNum w:abstractNumId="2">
     <w:nsid w:val="210A2E60"/>
     <w:multiLevelType w:val="hybridMultilevel"/>
     <w:tmpl w:val="99AE393A"/>
@@ -726,7 +1377,7 @@
       </w:rPr>
     </w:lvl>
   </w:abstractNum>
-  <w:abstractNum w:abstractNumId="2">
+  <w:abstractNum w:abstractNumId="3">
     <w:nsid w:val="37B72F56"/>
     <w:multiLevelType w:val="hybridMultilevel"/>
     <w:tmpl w:val="7B0E2ACA"/>
@@ -839,7 +1490,7 @@
       </w:rPr>
     </w:lvl>
   </w:abstractNum>
-  <w:abstractNum w:abstractNumId="3">
+  <w:abstractNum w:abstractNumId="4">
     <w:nsid w:val="3AC84CAD"/>
     <w:multiLevelType w:val="hybridMultilevel"/>
     <w:tmpl w:val="8F20496A"/>
@@ -952,7 +1603,7 @@
       </w:rPr>
     </w:lvl>
   </w:abstractNum>
-  <w:abstractNum w:abstractNumId="4">
+  <w:abstractNum w:abstractNumId="5">
     <w:nsid w:val="45297BD3"/>
     <w:multiLevelType w:val="hybridMultilevel"/>
     <w:tmpl w:val="36CE0F7A"/>
@@ -1066,19 +1717,22 @@
     </w:lvl>
   </w:abstractNum>
   <w:num w:numId="1">
+    <w:abstractNumId w:val="2"/>
+  </w:num>
+  <w:num w:numId="2">
     <w:abstractNumId w:val="1"/>
   </w:num>
-  <w:num w:numId="2">
-    <w:abstractNumId w:val="0"/>
-  </w:num>
   <w:num w:numId="3">
-    <w:abstractNumId w:val="2"/>
+    <w:abstractNumId w:val="3"/>
   </w:num>
   <w:num w:numId="4">
+    <w:abstractNumId w:val="5"/>
+  </w:num>
+  <w:num w:numId="5">
     <w:abstractNumId w:val="4"/>
   </w:num>
-  <w:num w:numId="5">
-    <w:abstractNumId w:val="3"/>
+  <w:num w:numId="6">
+    <w:abstractNumId w:val="0"/>
   </w:num>
 </w:numbering>
 </file>

</xml_diff>

<commit_message>
addressed SimpleDateFormat thread safety issue
</commit_message>
<xml_diff>
--- a/doc/Events CSV (events-csv) TODO.docx
+++ b/doc/Events CSV (events-csv) TODO.docx
@@ -47,289 +47,6 @@
     <w:p>
       <w:pPr>
         <w:pStyle w:val="ListParagraph"/>
-        <w:numPr>
-          <w:ilvl w:val="0"/>
-          <w:numId w:val="6"/>
-        </w:numPr>
-        <w:rPr>
-          <w:rFonts w:ascii="Garamond" w:hAnsi="Garamond"/>
-        </w:rPr>
-      </w:pPr>
-      <w:proofErr w:type="spellStart"/>
-      <w:r>
-        <w:rPr>
-          <w:rFonts w:ascii="Garamond" w:hAnsi="Garamond"/>
-          <w:b/>
-        </w:rPr>
-        <w:t>TimeQuery</w:t>
-      </w:r>
-      <w:proofErr w:type="spellEnd"/>
-      <w:r>
-        <w:rPr>
-          <w:rFonts w:ascii="Garamond" w:hAnsi="Garamond"/>
-          <w:b/>
-        </w:rPr>
-        <w:t xml:space="preserve"> and Early Parsing</w:t>
-      </w:r>
-      <w:r>
-        <w:rPr>
-          <w:rFonts w:ascii="Garamond" w:hAnsi="Garamond"/>
-        </w:rPr>
-        <w:t xml:space="preserve">. </w:t>
-      </w:r>
-      <w:r>
-        <w:rPr>
-          <w:rFonts w:ascii="Garamond" w:hAnsi="Garamond"/>
-        </w:rPr>
-        <w:t>A time query should be pushed into the parser’s API, because we can optimize by not parsing complex events if they do not fall within the time window.</w:t>
-      </w:r>
-    </w:p>
-    <w:p>
-      <w:pPr>
-        <w:rPr>
-          <w:rFonts w:ascii="Garamond" w:hAnsi="Garamond"/>
-        </w:rPr>
-      </w:pPr>
-    </w:p>
-    <w:p>
-      <w:pPr>
-        <w:pStyle w:val="ListParagraph"/>
-        <w:numPr>
-          <w:ilvl w:val="0"/>
-          <w:numId w:val="4"/>
-        </w:numPr>
-        <w:rPr>
-          <w:rFonts w:ascii="Garamond" w:hAnsi="Garamond"/>
-          <w:b/>
-        </w:rPr>
-      </w:pPr>
-      <w:r>
-        <w:rPr>
-          <w:rFonts w:ascii="Garamond" w:hAnsi="Garamond"/>
-          <w:b/>
-        </w:rPr>
-        <w:t>Workflow</w:t>
-      </w:r>
-    </w:p>
-    <w:p>
-      <w:pPr>
-        <w:rPr>
-          <w:rFonts w:ascii="Garamond" w:hAnsi="Garamond"/>
-        </w:rPr>
-      </w:pPr>
-    </w:p>
-    <w:p>
-      <w:pPr>
-        <w:rPr>
-          <w:rFonts w:ascii="Garamond" w:hAnsi="Garamond"/>
-        </w:rPr>
-      </w:pPr>
-      <w:r>
-        <w:rPr>
-          <w:rFonts w:ascii="Garamond" w:hAnsi="Garamond"/>
-        </w:rPr>
-        <w:t>csv headers --last 'jhq0[1,4</w:t>
-      </w:r>
-      <w:proofErr w:type="gramStart"/>
-      <w:r>
-        <w:rPr>
-          <w:rFonts w:ascii="Garamond" w:hAnsi="Garamond"/>
-        </w:rPr>
-        <w:t>].*</w:t>
-      </w:r>
-      <w:proofErr w:type="spellStart"/>
-      <w:proofErr w:type="gramEnd"/>
-      <w:r>
-        <w:rPr>
-          <w:rFonts w:ascii="Garamond" w:hAnsi="Garamond"/>
-        </w:rPr>
-        <w:t>mp</w:t>
-      </w:r>
-      <w:proofErr w:type="spellEnd"/>
-      <w:r>
-        <w:rPr>
-          <w:rFonts w:ascii="Garamond" w:hAnsi="Garamond"/>
-        </w:rPr>
-        <w:t>-grams.*</w:t>
-      </w:r>
-      <w:proofErr w:type="spellStart"/>
-      <w:r>
-        <w:rPr>
-          <w:rFonts w:ascii="Garamond" w:hAnsi="Garamond"/>
-        </w:rPr>
-        <w:t>onsumerCount</w:t>
-      </w:r>
-      <w:proofErr w:type="spellEnd"/>
-      <w:r>
-        <w:rPr>
-          <w:rFonts w:ascii="Garamond" w:hAnsi="Garamond"/>
-        </w:rPr>
-        <w:t>' ./metrics.csv</w:t>
-      </w:r>
-    </w:p>
-    <w:p>
-      <w:pPr>
-        <w:rPr>
-          <w:rFonts w:ascii="Garamond" w:hAnsi="Garamond"/>
-          <w:color w:val="000000" w:themeColor="text1"/>
-        </w:rPr>
-      </w:pPr>
-      <w:r>
-        <w:rPr>
-          <w:rFonts w:ascii="Garamond" w:hAnsi="Garamond"/>
-          <w:color w:val="000000" w:themeColor="text1"/>
-        </w:rPr>
-        <w:br/>
-      </w:r>
-      <w:r>
-        <w:rPr>
-          <w:rFonts w:ascii="Garamond" w:hAnsi="Garamond"/>
-          <w:color w:val="000000" w:themeColor="text1"/>
-        </w:rPr>
-        <w:t xml:space="preserve">csv </w:t>
-      </w:r>
-      <w:r>
-        <w:rPr>
-          <w:rFonts w:ascii="Garamond" w:hAnsi="Garamond"/>
-          <w:color w:val="00B0F0"/>
-        </w:rPr>
-        <w:t>--from &lt;</w:t>
-      </w:r>
-      <w:r>
-        <w:rPr>
-          <w:rFonts w:ascii="Garamond" w:hAnsi="Garamond"/>
-          <w:color w:val="00B0F0"/>
-        </w:rPr>
-        <w:t>timestamp handled in a central location</w:t>
-      </w:r>
-      <w:r>
-        <w:rPr>
-          <w:rFonts w:ascii="Garamond" w:hAnsi="Garamond"/>
-          <w:color w:val="00B0F0"/>
-        </w:rPr>
-        <w:t xml:space="preserve">&gt; </w:t>
-      </w:r>
-      <w:r>
-        <w:rPr>
-          <w:rFonts w:ascii="Garamond" w:hAnsi="Garamond"/>
-          <w:color w:val="00B0F0"/>
-        </w:rPr>
-        <w:t xml:space="preserve">--to &lt;&gt; </w:t>
-      </w:r>
-      <w:r>
-        <w:rPr>
-          <w:rFonts w:ascii="Garamond" w:hAnsi="Garamond"/>
-          <w:color w:val="00B0F0"/>
-        </w:rPr>
-        <w:t xml:space="preserve">-o </w:t>
-      </w:r>
-      <w:r>
-        <w:rPr>
-          <w:rFonts w:ascii="Garamond" w:hAnsi="Garamond"/>
-          <w:color w:val="00B0F0"/>
-        </w:rPr>
-        <w:t>&lt;id-corresponding-to-</w:t>
-      </w:r>
-      <w:proofErr w:type="spellStart"/>
-      <w:r>
-        <w:rPr>
-          <w:rFonts w:ascii="Garamond" w:hAnsi="Garamond"/>
-          <w:color w:val="00B0F0"/>
-        </w:rPr>
-        <w:t>mpgrams</w:t>
-      </w:r>
-      <w:proofErr w:type="spellEnd"/>
-      <w:r>
-        <w:rPr>
-          <w:rFonts w:ascii="Garamond" w:hAnsi="Garamond"/>
-          <w:color w:val="00B0F0"/>
-        </w:rPr>
-        <w:t>-before&gt;</w:t>
-      </w:r>
-      <w:r>
-        <w:rPr>
-          <w:rFonts w:ascii="Garamond" w:hAnsi="Garamond"/>
-          <w:color w:val="00B0F0"/>
-        </w:rPr>
-        <w:t>,</w:t>
-      </w:r>
-      <w:r>
-        <w:rPr>
-          <w:rFonts w:ascii="Garamond" w:hAnsi="Garamond"/>
-          <w:color w:val="00B0F0"/>
-        </w:rPr>
-        <w:t xml:space="preserve"> </w:t>
-      </w:r>
-      <w:r>
-        <w:rPr>
-          <w:rFonts w:ascii="Garamond" w:hAnsi="Garamond"/>
-          <w:color w:val="00B0F0"/>
-        </w:rPr>
-        <w:t>&lt;id-corresponding-to-</w:t>
-      </w:r>
-      <w:proofErr w:type="spellStart"/>
-      <w:r>
-        <w:rPr>
-          <w:rFonts w:ascii="Garamond" w:hAnsi="Garamond"/>
-          <w:color w:val="00B0F0"/>
-        </w:rPr>
-        <w:t>mpgrams</w:t>
-      </w:r>
-      <w:proofErr w:type="spellEnd"/>
-      <w:r>
-        <w:rPr>
-          <w:rFonts w:ascii="Garamond" w:hAnsi="Garamond"/>
-          <w:color w:val="00B0F0"/>
-        </w:rPr>
-        <w:t>-after&gt;</w:t>
-      </w:r>
-      <w:r>
-        <w:rPr>
-          <w:rFonts w:ascii="Garamond" w:hAnsi="Garamond"/>
-          <w:color w:val="00B0F0"/>
-        </w:rPr>
-        <w:t>, ….</w:t>
-      </w:r>
-      <w:r>
-        <w:rPr>
-          <w:rFonts w:ascii="Garamond" w:hAnsi="Garamond"/>
-          <w:color w:val="00B0F0"/>
-        </w:rPr>
-        <w:t xml:space="preserve"> </w:t>
-      </w:r>
-      <w:r>
-        <w:rPr>
-          <w:rFonts w:ascii="Garamond" w:hAnsi="Garamond"/>
-          <w:color w:val="00B0F0"/>
-        </w:rPr>
-        <w:t>&lt;file&gt;</w:t>
-      </w:r>
-    </w:p>
-    <w:p>
-      <w:pPr>
-        <w:rPr>
-          <w:rFonts w:ascii="Garamond" w:hAnsi="Garamond"/>
-          <w:color w:val="000000" w:themeColor="text1"/>
-        </w:rPr>
-      </w:pPr>
-    </w:p>
-    <w:p>
-      <w:pPr>
-        <w:rPr>
-          <w:rFonts w:ascii="Garamond" w:hAnsi="Garamond"/>
-          <w:color w:val="000000" w:themeColor="text1"/>
-        </w:rPr>
-      </w:pPr>
-      <w:r>
-        <w:rPr>
-          <w:rFonts w:ascii="Garamond" w:hAnsi="Garamond"/>
-          <w:color w:val="000000" w:themeColor="text1"/>
-        </w:rPr>
-        <w:t xml:space="preserve">With this I get the differences between active and standby and back during a failure event, and I can decide whether HA Franklin works. </w:t>
-      </w:r>
-    </w:p>
-    <w:p>
-      <w:pPr>
         <w:rPr>
           <w:rFonts w:ascii="Garamond" w:hAnsi="Garamond"/>
         </w:rPr>
@@ -346,79 +63,8 @@
           <w:rFonts w:ascii="Garamond" w:hAnsi="Garamond"/>
         </w:rPr>
       </w:pPr>
-      <w:r>
-        <w:rPr>
-          <w:rFonts w:ascii="Garamond" w:hAnsi="Garamond"/>
-        </w:rPr>
-        <w:t xml:space="preserve">Refactor </w:t>
-      </w:r>
-      <w:proofErr w:type="spellStart"/>
-      <w:r>
-        <w:rPr>
-          <w:rFonts w:ascii="Garamond" w:hAnsi="Garamond"/>
-        </w:rPr>
-        <w:t>SimpleDateFormat</w:t>
-      </w:r>
-      <w:proofErr w:type="spellEnd"/>
-      <w:r>
-        <w:rPr>
-          <w:rFonts w:ascii="Garamond" w:hAnsi="Garamond"/>
-        </w:rPr>
-        <w:t xml:space="preserve"> everywhere, not thread safe.</w:t>
-      </w:r>
-    </w:p>
-    <w:p>
-      <w:pPr>
-        <w:pStyle w:val="ListParagraph"/>
-        <w:rPr>
-          <w:rFonts w:ascii="Garamond" w:hAnsi="Garamond"/>
-        </w:rPr>
-      </w:pPr>
       <w:bookmarkStart w:id="0" w:name="_GoBack"/>
       <w:bookmarkEnd w:id="0"/>
-    </w:p>
-    <w:p>
-      <w:pPr>
-        <w:pStyle w:val="ListParagraph"/>
-        <w:numPr>
-          <w:ilvl w:val="0"/>
-          <w:numId w:val="2"/>
-        </w:numPr>
-        <w:rPr>
-          <w:rFonts w:ascii="Garamond" w:hAnsi="Garamond"/>
-        </w:rPr>
-      </w:pPr>
-      <w:r>
-        <w:rPr>
-          <w:rFonts w:ascii="Garamond" w:hAnsi="Garamond"/>
-          <w:b/>
-        </w:rPr>
-        <w:t>Time Queries and Header Handling</w:t>
-      </w:r>
-      <w:r>
-        <w:rPr>
-          <w:rFonts w:ascii="Garamond" w:hAnsi="Garamond"/>
-        </w:rPr>
-        <w:t xml:space="preserve"> – should be keeping track of the last header, so we have more info about the timed CSV events when applying time queries, or the self-contained information is sufficient? We need to consider this because the headers are non-timed, and if we’re using a time query, they will be thrown away. We probably don’t want that because they have a special meaning in CSV. Build a few test cases and model this.</w:t>
-      </w:r>
-      <w:r>
-        <w:rPr>
-          <w:rFonts w:ascii="Garamond" w:hAnsi="Garamond"/>
-        </w:rPr>
-        <w:br/>
-      </w:r>
-    </w:p>
-    <w:p>
-      <w:pPr>
-        <w:pStyle w:val="ListParagraph"/>
-        <w:numPr>
-          <w:ilvl w:val="0"/>
-          <w:numId w:val="2"/>
-        </w:numPr>
-        <w:rPr>
-          <w:rFonts w:ascii="Garamond" w:hAnsi="Garamond"/>
-        </w:rPr>
-      </w:pPr>
       <w:r>
         <w:rPr>
           <w:rFonts w:ascii="Garamond" w:hAnsi="Garamond"/>

</xml_diff>

<commit_message>
dependency upgrades, enabled external publishing (1)
</commit_message>
<xml_diff>
--- a/doc/Events CSV (events-csv) TODO.docx
+++ b/doc/Events CSV (events-csv) TODO.docx
@@ -67,6 +67,58 @@
         <w:rPr>
           <w:rFonts w:ascii="Garamond" w:hAnsi="Garamond"/>
         </w:rPr>
+        <w:t xml:space="preserve">“csv” bash wrapper: replace it with the standard </w:t>
+      </w:r>
+      <w:r>
+        <w:rPr>
+          <w:rFonts w:ascii="Garamond" w:hAnsi="Garamond"/>
+        </w:rPr>
+        <w:t>bash-wrapper-functions</w:t>
+      </w:r>
+      <w:r>
+        <w:rPr>
+          <w:rFonts w:ascii="Garamond" w:hAnsi="Garamond"/>
+        </w:rPr>
+        <w:t>/</w:t>
+      </w:r>
+      <w:r>
+        <w:rPr>
+          <w:rFonts w:ascii="Garamond" w:hAnsi="Garamond"/>
+        </w:rPr>
+        <w:t>application-shell-wrapper-template</w:t>
+      </w:r>
+      <w:r>
+        <w:rPr>
+          <w:rFonts w:ascii="Garamond" w:hAnsi="Garamond"/>
+        </w:rPr>
+        <w:t>, I transferred the novel functionality in “csv” in the base project, and now we can get rid of the csv’s one-off.</w:t>
+      </w:r>
+      <w:bookmarkStart w:id="0" w:name="_GoBack"/>
+      <w:bookmarkEnd w:id="0"/>
+    </w:p>
+    <w:p>
+      <w:pPr>
+        <w:pStyle w:val="ListParagraph"/>
+        <w:rPr>
+          <w:rFonts w:ascii="Garamond" w:hAnsi="Garamond"/>
+        </w:rPr>
+      </w:pPr>
+    </w:p>
+    <w:p>
+      <w:pPr>
+        <w:pStyle w:val="ListParagraph"/>
+        <w:numPr>
+          <w:ilvl w:val="0"/>
+          <w:numId w:val="2"/>
+        </w:numPr>
+        <w:rPr>
+          <w:rFonts w:ascii="Garamond" w:hAnsi="Garamond"/>
+        </w:rPr>
+      </w:pPr>
+      <w:r>
+        <w:rPr>
+          <w:rFonts w:ascii="Garamond" w:hAnsi="Garamond"/>
+        </w:rPr>
         <w:t>CSV vs Output</w:t>
       </w:r>
       <w:r>
@@ -90,33 +142,11 @@
           <w:szCs w:val="20"/>
         </w:rPr>
       </w:pPr>
-      <w:proofErr w:type="spellStart"/>
-      <w:r>
-        <w:rPr>
-          <w:rFonts w:ascii="Garamond" w:hAnsi="Garamond"/>
-        </w:rPr>
-        <w:t>CVSFormat</w:t>
-      </w:r>
-      <w:proofErr w:type="spellEnd"/>
-      <w:r>
-        <w:rPr>
-          <w:rFonts w:ascii="Garamond" w:hAnsi="Garamond"/>
-        </w:rPr>
-        <w:t xml:space="preserve">, </w:t>
-      </w:r>
-      <w:proofErr w:type="spellStart"/>
-      <w:r>
-        <w:rPr>
-          <w:rFonts w:ascii="Garamond" w:hAnsi="Garamond"/>
-        </w:rPr>
-        <w:t>CVSFormatter</w:t>
-      </w:r>
-      <w:proofErr w:type="spellEnd"/>
-      <w:r>
-        <w:rPr>
-          <w:rFonts w:ascii="Garamond" w:hAnsi="Garamond"/>
-        </w:rPr>
-        <w:t xml:space="preserve"> –how those match with what’s now in Output.</w:t>
+      <w:r>
+        <w:rPr>
+          <w:rFonts w:ascii="Garamond" w:hAnsi="Garamond"/>
+        </w:rPr>
+        <w:t>CVSFormat, CVSFormatter –how those match with what’s now in Output.</w:t>
       </w:r>
     </w:p>
     <w:p>
@@ -172,47 +202,7 @@
           <w:sz w:val="20"/>
           <w:szCs w:val="20"/>
         </w:rPr>
-        <w:t xml:space="preserve">Reconcile ‘processing’ </w:t>
-      </w:r>
-      <w:proofErr w:type="spellStart"/>
-      <w:r>
-        <w:rPr>
-          <w:rFonts w:ascii="Garamond" w:hAnsi="Garamond"/>
-          <w:b/>
-          <w:sz w:val="20"/>
-          <w:szCs w:val="20"/>
-        </w:rPr>
-        <w:t>OutputFormat</w:t>
-      </w:r>
-      <w:proofErr w:type="spellEnd"/>
-      <w:r>
-        <w:rPr>
-          <w:rFonts w:ascii="Garamond" w:hAnsi="Garamond"/>
-          <w:b/>
-          <w:sz w:val="20"/>
-          <w:szCs w:val="20"/>
-        </w:rPr>
-        <w:t xml:space="preserve"> and ‘CSV’ </w:t>
-      </w:r>
-      <w:proofErr w:type="spellStart"/>
-      <w:r>
-        <w:rPr>
-          <w:rFonts w:ascii="Garamond" w:hAnsi="Garamond"/>
-          <w:b/>
-          <w:sz w:val="20"/>
-          <w:szCs w:val="20"/>
-        </w:rPr>
-        <w:t>CSVFormat</w:t>
-      </w:r>
-      <w:proofErr w:type="spellEnd"/>
-      <w:r>
-        <w:rPr>
-          <w:rFonts w:ascii="Garamond" w:hAnsi="Garamond"/>
-          <w:b/>
-          <w:sz w:val="20"/>
-          <w:szCs w:val="20"/>
-        </w:rPr>
-        <w:t xml:space="preserve">, </w:t>
+        <w:t xml:space="preserve">Reconcile ‘processing’ OutputFormat and ‘CSV’ CSVFormat, </w:t>
       </w:r>
       <w:r>
         <w:rPr>
@@ -244,37 +234,24 @@
           <w:sz w:val="20"/>
           <w:szCs w:val="20"/>
         </w:rPr>
-        <w:t xml:space="preserve">Databot has </w:t>
-      </w:r>
-      <w:proofErr w:type="spellStart"/>
-      <w:r>
-        <w:rPr>
-          <w:rFonts w:ascii="Garamond" w:hAnsi="Garamond"/>
-          <w:b/>
+        <w:t>Databot has AsynchronousCsvLineWriter</w:t>
+      </w:r>
+      <w:r>
+        <w:rPr>
+          <w:rFonts w:ascii="Garamond" w:hAnsi="Garamond"/>
           <w:sz w:val="20"/>
           <w:szCs w:val="20"/>
         </w:rPr>
-        <w:t>AsynchronousCsvLineWriter</w:t>
-      </w:r>
-      <w:proofErr w:type="spellEnd"/>
+        <w:t xml:space="preserve">, which also uses </w:t>
+      </w:r>
       <w:r>
         <w:rPr>
           <w:rFonts w:ascii="Garamond" w:hAnsi="Garamond"/>
           <w:sz w:val="20"/>
           <w:szCs w:val="20"/>
         </w:rPr>
-        <w:t xml:space="preserve">, which also uses </w:t>
-      </w:r>
-      <w:proofErr w:type="spellStart"/>
-      <w:r>
-        <w:rPr>
-          <w:rFonts w:ascii="Garamond" w:hAnsi="Garamond"/>
-          <w:sz w:val="20"/>
-          <w:szCs w:val="20"/>
-        </w:rPr>
         <w:t>CSVFormatter</w:t>
       </w:r>
-      <w:proofErr w:type="spellEnd"/>
       <w:r>
         <w:rPr>
           <w:rFonts w:ascii="Garamond" w:hAnsi="Garamond"/>
@@ -394,8 +371,6 @@
           <w:rFonts w:ascii="Garamond" w:hAnsi="Garamond"/>
         </w:rPr>
       </w:pPr>
-      <w:bookmarkStart w:id="0" w:name="_GoBack"/>
-      <w:bookmarkEnd w:id="0"/>
     </w:p>
     <w:p>
       <w:pPr>

</xml_diff>